<commit_message>
Fixed Apprenticeship calculation, created v2 for KPI Automation Briefing Note
</commit_message>
<xml_diff>
--- a/Output Files/Briefing Note - KC Applications and Enrolments KPI Update as of August 06, 2025.docx
+++ b/Output Files/Briefing Note - KC Applications and Enrolments KPI Update as of August 06, 2025.docx
@@ -1497,7 +1497,7 @@
                 <w:sz w:val="22"/>
                 <w:szCs w:val="22"/>
               </w:rPr>
-              <w:t xml:space="preserve">1611</w:t>
+              <w:t xml:space="preserve">1748</w:t>
             </w:r>
           </w:p>
         </w:tc>
@@ -1529,7 +1529,7 @@
                 <w:sz w:val="22"/>
                 <w:szCs w:val="22"/>
               </w:rPr>
-              <w:t xml:space="preserve">5084</w:t>
+              <w:t xml:space="preserve">5294</w:t>
             </w:r>
           </w:p>
         </w:tc>
@@ -1566,7 +1566,7 @@
                   <w:rPr>
                     <w:color w:val="FF0000"/>
                   </w:rPr>
-                  <w:t>-68.3%</w:t>
+                  <w:t>-67.0%</w:t>
                 </w:r>
               </w:t>
             </w:r>
@@ -1599,7 +1599,7 @@
                 <w:sz w:val="22"/>
                 <w:szCs w:val="22"/>
               </w:rPr>
-              <w:t xml:space="preserve">118</w:t>
+              <w:t xml:space="preserve">184</w:t>
             </w:r>
           </w:p>
         </w:tc>
@@ -1630,7 +1630,7 @@
                 <w:sz w:val="22"/>
                 <w:szCs w:val="22"/>
               </w:rPr>
-              <w:t xml:space="preserve">1146</w:t>
+              <w:t xml:space="preserve">1227</w:t>
             </w:r>
           </w:p>
         </w:tc>
@@ -1666,7 +1666,7 @@
                   <w:rPr>
                     <w:color w:val="FF0000"/>
                   </w:rPr>
-                  <w:t>-89.7%</w:t>
+                  <w:t>-85.0%</w:t>
                 </w:r>
               </w:t>
             </w:r>
@@ -1784,7 +1784,7 @@
                 <w:sz w:val="22"/>
                 <w:szCs w:val="22"/>
               </w:rPr>
-              <w:t xml:space="preserve">1394</w:t>
+              <w:t xml:space="preserve">1393</w:t>
             </w:r>
           </w:p>
         </w:tc>
@@ -1859,7 +1859,7 @@
                 <w:sz w:val="22"/>
                 <w:szCs w:val="22"/>
               </w:rPr>
-              <w:t xml:space="preserve">493</w:t>
+              <w:t xml:space="preserve">512</w:t>
             </w:r>
           </w:p>
         </w:tc>
@@ -1891,7 +1891,7 @@
                 <w:sz w:val="22"/>
                 <w:szCs w:val="22"/>
               </w:rPr>
-              <w:t xml:space="preserve">3740</w:t>
+              <w:t xml:space="preserve">3769</w:t>
             </w:r>
           </w:p>
         </w:tc>
@@ -1928,7 +1928,7 @@
                   <w:rPr>
                     <w:color w:val="FF0000"/>
                   </w:rPr>
-                  <w:t>-86.8%</w:t>
+                  <w:t>-86.4%</w:t>
                 </w:r>
               </w:t>
             </w:r>
@@ -1961,7 +1961,7 @@
                 <w:sz w:val="22"/>
                 <w:szCs w:val="22"/>
               </w:rPr>
-              <w:t xml:space="preserve">68</w:t>
+              <w:t xml:space="preserve">100</w:t>
             </w:r>
           </w:p>
         </w:tc>
@@ -1992,7 +1992,7 @@
                 <w:sz w:val="22"/>
                 <w:szCs w:val="22"/>
               </w:rPr>
-              <w:t xml:space="preserve">1094</w:t>
+              <w:t xml:space="preserve">1134</w:t>
             </w:r>
           </w:p>
         </w:tc>
@@ -2028,7 +2028,7 @@
                   <w:rPr>
                     <w:color w:val="FF0000"/>
                   </w:rPr>
-                  <w:t>-93.8%</w:t>
+                  <w:t>-91.2%</w:t>
                 </w:r>
               </w:t>
             </w:r>
@@ -2135,7 +2135,7 @@
                 <w:sz w:val="22"/>
                 <w:szCs w:val="22"/>
               </w:rPr>
-              <w:t xml:space="preserve">38</w:t>
+              <w:t xml:space="preserve">39</w:t>
             </w:r>
           </w:p>
         </w:tc>
@@ -2172,7 +2172,7 @@
                   <w:rPr>
                     <w:color w:val="FF0000"/>
                   </w:rPr>
-                  <w:t>-36.8%</w:t>
+                  <w:t>-38.5%</w:t>
                 </w:r>
               </w:t>
             </w:r>
@@ -2206,7 +2206,7 @@
                 <w:sz w:val="22"/>
                 <w:szCs w:val="22"/>
               </w:rPr>
-              <w:t xml:space="preserve">1118</w:t>
+              <w:t xml:space="preserve">1236</w:t>
             </w:r>
           </w:p>
         </w:tc>
@@ -2238,7 +2238,7 @@
                 <w:sz w:val="22"/>
                 <w:szCs w:val="22"/>
               </w:rPr>
-              <w:t xml:space="preserve">1344</w:t>
+              <w:t xml:space="preserve">1525</w:t>
             </w:r>
           </w:p>
         </w:tc>
@@ -2275,7 +2275,7 @@
                   <w:rPr>
                     <w:color w:val="FF0000"/>
                   </w:rPr>
-                  <w:t>-16.8%</w:t>
+                  <w:t>-19.0%</w:t>
                 </w:r>
               </w:t>
             </w:r>
@@ -2308,7 +2308,7 @@
                 <w:sz w:val="22"/>
                 <w:szCs w:val="22"/>
               </w:rPr>
-              <w:t xml:space="preserve">50</w:t>
+              <w:t xml:space="preserve">84</w:t>
             </w:r>
           </w:p>
         </w:tc>
@@ -2339,7 +2339,7 @@
                 <w:sz w:val="22"/>
                 <w:szCs w:val="22"/>
               </w:rPr>
-              <w:t xml:space="preserve">52</w:t>
+              <w:t xml:space="preserve">93</w:t>
             </w:r>
           </w:p>
         </w:tc>
@@ -2375,7 +2375,7 @@
                   <w:rPr>
                     <w:color w:val="FF0000"/>
                   </w:rPr>
-                  <w:t>-3.8%</w:t>
+                  <w:t>-9.7%</w:t>
                 </w:r>
               </w:t>
             </w:r>
@@ -2981,7 +2981,7 @@
                 <w:sz w:val="22"/>
                 <w:szCs w:val="22"/>
               </w:rPr>
-              <w:t xml:space="preserve">1406 unique applicants representing 1611 total applications for Fall 2025. The 1406 unique applicants in Fall 2025 are</w:t>
+              <w:t xml:space="preserve">1483 unique applicants representing 1748 total applications for Fall 2025. The 1483 unique applicants in Fall 2025 are</w:t>
             </w:r>
             <w:r>
               <w:rPr>
@@ -2997,7 +2997,7 @@
                 <w:sz w:val="22"/>
                 <w:szCs w:val="22"/>
               </w:rPr>
-              <w:t xml:space="preserve">70.1</w:t>
+              <w:t xml:space="preserve">69.5</w:t>
             </w:r>
             <w:r>
               <w:rPr>
@@ -3062,7 +3062,7 @@
                 <w:sz w:val="22"/>
                 <w:szCs w:val="22"/>
               </w:rPr>
-              <w:t xml:space="preserve">1611 </w:t>
+              <w:t xml:space="preserve">1748 </w:t>
             </w:r>
             <w:r>
               <w:rPr>
@@ -3094,7 +3094,7 @@
                 <w:sz w:val="22"/>
                 <w:szCs w:val="22"/>
               </w:rPr>
-              <w:t xml:space="preserve">596</w:t>
+              <w:t xml:space="preserve">741</w:t>
             </w:r>
             <w:r>
               <w:rPr>
@@ -3126,7 +3126,7 @@
                 <w:sz w:val="22"/>
                 <w:szCs w:val="22"/>
               </w:rPr>
-              <w:t xml:space="preserve">37.0%.</w:t>
+              <w:t xml:space="preserve">42.4%.</w:t>
             </w:r>
           </w:p>
         </w:tc>
@@ -3175,7 +3175,7 @@
                 <w:sz w:val="22"/>
                 <w:szCs w:val="22"/>
               </w:rPr>
-              <w:t xml:space="preserve">493</w:t>
+              <w:t xml:space="preserve">512</w:t>
             </w:r>
             <w:r>
               <w:rPr>
@@ -3191,7 +3191,7 @@
                 <w:sz w:val="22"/>
                 <w:szCs w:val="22"/>
               </w:rPr>
-              <w:t xml:space="preserve">30.6%</w:t>
+              <w:t xml:space="preserve">29.3%</w:t>
             </w:r>
             <w:r>
               <w:rPr>
@@ -3359,7 +3359,7 @@
                 <w:sz w:val="22"/>
                 <w:szCs w:val="22"/>
               </w:rPr>
-              <w:t xml:space="preserve">110 unique applicants representing 118 total applications for Winter 2026. The 110 unique applicants in Winter 2026 are</w:t>
+              <w:t xml:space="preserve">174 unique applicants representing 184 total applications for Winter 2026. The 174 unique applicants in Winter 2026 are</w:t>
             </w:r>
             <w:r>
               <w:rPr>
@@ -3375,7 +3375,7 @@
                 <w:sz w:val="22"/>
                 <w:szCs w:val="22"/>
               </w:rPr>
-              <w:t xml:space="preserve">90.2</w:t>
+              <w:t xml:space="preserve">85.5</w:t>
             </w:r>
             <w:r>
               <w:rPr>
@@ -3440,7 +3440,7 @@
                 <w:sz w:val="22"/>
                 <w:szCs w:val="22"/>
               </w:rPr>
-              <w:t xml:space="preserve">118 </w:t>
+              <w:t xml:space="preserve">184 </w:t>
             </w:r>
             <w:r>
               <w:rPr>
@@ -3472,7 +3472,7 @@
                 <w:sz w:val="22"/>
                 <w:szCs w:val="22"/>
               </w:rPr>
-              <w:t xml:space="preserve">34</w:t>
+              <w:t xml:space="preserve">73</w:t>
             </w:r>
             <w:r>
               <w:rPr>
@@ -3504,7 +3504,7 @@
                 <w:sz w:val="22"/>
                 <w:szCs w:val="22"/>
               </w:rPr>
-              <w:t xml:space="preserve">28.8%.</w:t>
+              <w:t xml:space="preserve">39.7%.</w:t>
             </w:r>
           </w:p>
         </w:tc>
@@ -3553,7 +3553,7 @@
                 <w:sz w:val="22"/>
                 <w:szCs w:val="22"/>
               </w:rPr>
-              <w:t xml:space="preserve">68</w:t>
+              <w:t xml:space="preserve">100</w:t>
             </w:r>
             <w:r>
               <w:rPr>
@@ -3569,7 +3569,7 @@
                 <w:sz w:val="22"/>
                 <w:szCs w:val="22"/>
               </w:rPr>
-              <w:t xml:space="preserve">57.6%</w:t>
+              <w:t xml:space="preserve">54.3%</w:t>
             </w:r>
             <w:r>
               <w:rPr>
@@ -4197,7 +4197,7 @@
                 <w:szCs w:val="22"/>
                 <w:lang w:val="en-CA" w:eastAsia="en-CA"/>
               </w:rPr>
-              <w:t xml:space="preserve">2130</w:t>
+              <w:t xml:space="preserve">2526</w:t>
             </w:r>
           </w:p>
         </w:tc>
@@ -4231,7 +4231,7 @@
                 <w:szCs w:val="22"/>
                 <w:lang w:val="en-CA" w:eastAsia="en-CA"/>
               </w:rPr>
-              <w:t xml:space="preserve">1119.188</w:t>
+              <w:t xml:space="preserve">1423.931</w:t>
             </w:r>
           </w:p>
         </w:tc>
@@ -4337,7 +4337,7 @@
                   <w:rPr>
                     <w:color w:val="FF0000"/>
                   </w:rPr>
-                  <w:t>-20.5%</w:t>
+                  <w:t>-5.7%</w:t>
                 </w:r>
               </w:t>
             </w:r>
@@ -4377,7 +4377,7 @@
                   <w:rPr>
                     <w:color w:val="FF0000"/>
                   </w:rPr>
-                  <w:t>-30.7%</w:t>
+                  <w:t>-11.8%</w:t>
                 </w:r>
               </w:t>
             </w:r>
@@ -4463,7 +4463,7 @@
                 <w:szCs w:val="22"/>
                 <w:lang w:val="en-CA" w:eastAsia="en-CA"/>
               </w:rPr>
-              <w:t xml:space="preserve">1002</w:t>
+              <w:t xml:space="preserve">1090</w:t>
             </w:r>
           </w:p>
         </w:tc>
@@ -4498,7 +4498,7 @@
                 <w:lang w:val="en-CA" w:eastAsia="en-CA"/>
               </w:rPr>
               <w:lastRenderedPageBreak/>
-              <w:t xml:space="preserve">551.459</w:t>
+              <w:t xml:space="preserve">674.669</w:t>
             </w:r>
           </w:p>
         </w:tc>
@@ -4607,7 +4607,7 @@
                   <w:rPr>
                     <w:color w:val="FF0000"/>
                   </w:rPr>
-                  <w:t>-34.9%</w:t>
+                  <w:t>-29.2%</w:t>
                 </w:r>
               </w:t>
             </w:r>
@@ -4648,7 +4648,7 @@
                   <w:rPr>
                     <w:color w:val="FF0000"/>
                   </w:rPr>
-                  <w:t>-44.7%</w:t>
+                  <w:t>-32.3%</w:t>
                 </w:r>
               </w:t>
             </w:r>
@@ -4734,7 +4734,7 @@
                 <w:szCs w:val="22"/>
                 <w:lang w:val="en-CA" w:eastAsia="en-CA"/>
               </w:rPr>
-              <w:t xml:space="preserve">1128</w:t>
+              <w:t xml:space="preserve">1436</w:t>
             </w:r>
           </w:p>
         </w:tc>
@@ -4768,7 +4768,7 @@
                 <w:szCs w:val="22"/>
                 <w:lang w:val="en-CA" w:eastAsia="en-CA"/>
               </w:rPr>
-              <w:t xml:space="preserve">567.729</w:t>
+              <w:t xml:space="preserve">749.262</w:t>
             </w:r>
           </w:p>
         </w:tc>
@@ -4843,6 +4843,807 @@
         <w:tc>
           <w:tcPr>
             <w:tcW w:w="1463" w:type="dxa"/>
+            <w:tcBorders>
+              <w:top w:val="single" w:sz="4" w:space="0" w:color="auto"/>
+              <w:left w:val="single" w:sz="4" w:space="0" w:color="auto"/>
+              <w:bottom w:val="single" w:sz="4" w:space="0" w:color="auto"/>
+              <w:right w:val="single" w:sz="4" w:space="0" w:color="auto"/>
+            </w:tcBorders>
+            <w:shd w:val="clear" w:color="auto" w:fill="auto"/>
+            <w:noWrap/>
+          </w:tcPr>
+          <w:p>
+            <w:pPr>
+              <w:spacing w:before="30"/>
+              <w:jc w:val="center"/>
+              <w:rPr>
+                <w:rFonts w:ascii="Calibri" w:hAnsi="Calibri" w:cs="Calibri"/>
+                <w:sz w:val="22"/>
+                <w:szCs w:val="22"/>
+              </w:rPr>
+            </w:pPr>
+            <w:r>
+              <w:rPr>
+                <w:rFonts w:ascii="Calibri" w:hAnsi="Calibri" w:cs="Calibri"/>
+                <w:sz w:val="22"/>
+                <w:szCs w:val="22"/>
+                <w:lang w:val="en-CA" w:eastAsia="en-CA"/>
+              </w:rPr>
+              <w:t xml:space="preserve">26.0%</w:t>
+            </w:r>
+          </w:p>
+        </w:tc>
+        <w:tc>
+          <w:tcPr>
+            <w:tcW w:w="1471" w:type="dxa"/>
+            <w:tcBorders>
+              <w:top w:val="single" w:sz="4" w:space="0" w:color="auto"/>
+              <w:left w:val="single" w:sz="4" w:space="0" w:color="auto"/>
+              <w:bottom w:val="single" w:sz="4" w:space="0" w:color="auto"/>
+              <w:right w:val="single" w:sz="4" w:space="0" w:color="auto"/>
+            </w:tcBorders>
+            <w:shd w:val="clear" w:color="auto" w:fill="auto"/>
+            <w:noWrap/>
+          </w:tcPr>
+          <w:p>
+            <w:pPr>
+              <w:spacing w:before="30"/>
+              <w:jc w:val="center"/>
+              <w:rPr>
+                <w:rFonts w:ascii="Calibri" w:hAnsi="Calibri" w:cs="Calibri"/>
+                <w:sz w:val="22"/>
+                <w:szCs w:val="22"/>
+              </w:rPr>
+            </w:pPr>
+            <w:r>
+              <w:rPr>
+                <w:rFonts w:ascii="Calibri" w:hAnsi="Calibri" w:cs="Calibri"/>
+                <w:sz w:val="22"/>
+                <w:szCs w:val="22"/>
+                <w:lang w:val="en-CA" w:eastAsia="en-CA"/>
+              </w:rPr>
+              <w:t xml:space="preserve">21.3%</w:t>
+            </w:r>
+          </w:p>
+        </w:tc>
+      </w:tr>
+      <w:tr>
+        <w:trPr>
+          <w:trHeight w:val="315"/>
+        </w:trPr>
+        <w:tc>
+          <w:tcPr>
+            <w:tcW w:w="1697" w:type="dxa"/>
+            <w:vMerge/>
+            <w:vAlign w:val="center"/>
+            <w:hideMark/>
+          </w:tcPr>
+          <w:p>
+            <w:pPr>
+              <w:rPr>
+                <w:rFonts w:ascii="Calibri" w:hAnsi="Calibri" w:cs="Calibri"/>
+                <w:b/>
+                <w:bCs/>
+                <w:sz w:val="22"/>
+                <w:szCs w:val="22"/>
+              </w:rPr>
+            </w:pPr>
+          </w:p>
+        </w:tc>
+        <w:tc>
+          <w:tcPr>
+            <w:tcW w:w="3114" w:type="dxa"/>
+            <w:shd w:val="clear" w:color="auto" w:fill="auto"/>
+            <w:noWrap/>
+            <w:vAlign w:val="center"/>
+            <w:hideMark/>
+          </w:tcPr>
+          <w:p>
+            <w:pPr>
+              <w:rPr>
+                <w:rFonts w:ascii="Calibri" w:hAnsi="Calibri" w:cs="Calibri"/>
+                <w:sz w:val="22"/>
+                <w:szCs w:val="22"/>
+              </w:rPr>
+            </w:pPr>
+            <w:r>
+              <w:rPr>
+                <w:rFonts w:ascii="Calibri" w:hAnsi="Calibri" w:cs="Calibri"/>
+                <w:sz w:val="22"/>
+                <w:szCs w:val="22"/>
+              </w:rPr>
+              <w:t>Indigenous</w:t>
+            </w:r>
+          </w:p>
+        </w:tc>
+        <w:tc>
+          <w:tcPr>
+            <w:tcW w:w="737" w:type="dxa"/>
+            <w:tcBorders>
+              <w:top w:val="nil"/>
+              <w:left w:val="single" w:sz="8" w:space="0" w:color="auto"/>
+              <w:bottom w:val="single" w:sz="8" w:space="0" w:color="auto"/>
+              <w:right w:val="single" w:sz="8" w:space="0" w:color="auto"/>
+            </w:tcBorders>
+            <w:shd w:val="clear" w:color="auto" w:fill="auto"/>
+            <w:noWrap/>
+          </w:tcPr>
+          <w:p>
+            <w:pPr>
+              <w:spacing w:before="30"/>
+              <w:jc w:val="center"/>
+              <w:rPr>
+                <w:rFonts w:ascii="Calibri" w:hAnsi="Calibri" w:cs="Calibri"/>
+                <w:sz w:val="22"/>
+                <w:szCs w:val="22"/>
+                <w:lang w:val="en-CA" w:eastAsia="en-CA"/>
+              </w:rPr>
+            </w:pPr>
+            <w:r>
+              <w:rPr>
+                <w:rFonts w:ascii="Calibri" w:hAnsi="Calibri" w:cs="Calibri"/>
+                <w:sz w:val="22"/>
+                <w:szCs w:val="22"/>
+                <w:lang w:val="en-CA" w:eastAsia="en-CA"/>
+              </w:rPr>
+              <w:t xml:space="preserve">109</w:t>
+            </w:r>
+          </w:p>
+        </w:tc>
+        <w:tc>
+          <w:tcPr>
+            <w:tcW w:w="1077" w:type="dxa"/>
+            <w:tcBorders>
+              <w:top w:val="nil"/>
+              <w:left w:val="nil"/>
+              <w:bottom w:val="single" w:sz="8" w:space="0" w:color="auto"/>
+              <w:right w:val="single" w:sz="8" w:space="0" w:color="auto"/>
+            </w:tcBorders>
+            <w:shd w:val="clear" w:color="auto" w:fill="auto"/>
+            <w:noWrap/>
+          </w:tcPr>
+          <w:p>
+            <w:pPr>
+              <w:spacing w:before="30"/>
+              <w:jc w:val="center"/>
+              <w:rPr>
+                <w:rFonts w:ascii="Calibri" w:hAnsi="Calibri" w:cs="Calibri"/>
+                <w:sz w:val="22"/>
+                <w:szCs w:val="22"/>
+                <w:lang w:val="en-CA" w:eastAsia="en-CA"/>
+              </w:rPr>
+            </w:pPr>
+            <w:r>
+              <w:rPr>
+                <w:rFonts w:ascii="Calibri" w:hAnsi="Calibri" w:cs="Calibri"/>
+                <w:sz w:val="22"/>
+                <w:szCs w:val="22"/>
+                <w:lang w:val="en-CA" w:eastAsia="en-CA"/>
+              </w:rPr>
+              <w:t xml:space="preserve">44.478</w:t>
+            </w:r>
+          </w:p>
+        </w:tc>
+        <w:tc>
+          <w:tcPr>
+            <w:tcW w:w="737" w:type="dxa"/>
+            <w:tcBorders>
+              <w:top w:val="nil"/>
+              <w:left w:val="nil"/>
+              <w:bottom w:val="single" w:sz="4" w:space="0" w:color="auto"/>
+              <w:right w:val="single" w:sz="4" w:space="0" w:color="auto"/>
+            </w:tcBorders>
+            <w:shd w:val="clear" w:color="auto" w:fill="auto"/>
+            <w:noWrap/>
+          </w:tcPr>
+          <w:p>
+            <w:pPr>
+              <w:spacing w:before="30"/>
+              <w:jc w:val="center"/>
+              <w:rPr>
+                <w:rFonts w:ascii="Calibri" w:hAnsi="Calibri" w:cs="Calibri"/>
+                <w:sz w:val="22"/>
+                <w:szCs w:val="22"/>
+                <w:lang w:val="en-CA" w:eastAsia="en-CA"/>
+              </w:rPr>
+            </w:pPr>
+            <w:r>
+              <w:rPr>
+                <w:rFonts w:ascii="Calibri" w:hAnsi="Calibri" w:cs="Calibri"/>
+                <w:sz w:val="22"/>
+                <w:szCs w:val="22"/>
+                <w:lang w:val="en-CA" w:eastAsia="en-CA"/>
+              </w:rPr>
+              <w:t xml:space="preserve">77</w:t>
+            </w:r>
+          </w:p>
+        </w:tc>
+        <w:tc>
+          <w:tcPr>
+            <w:tcW w:w="1077" w:type="dxa"/>
+            <w:tcBorders>
+              <w:top w:val="nil"/>
+              <w:left w:val="nil"/>
+              <w:bottom w:val="single" w:sz="4" w:space="0" w:color="auto"/>
+              <w:right w:val="single" w:sz="4" w:space="0" w:color="auto"/>
+            </w:tcBorders>
+            <w:shd w:val="clear" w:color="auto" w:fill="auto"/>
+            <w:noWrap/>
+          </w:tcPr>
+          <w:p>
+            <w:pPr>
+              <w:spacing w:before="30"/>
+              <w:jc w:val="center"/>
+              <w:rPr>
+                <w:rFonts w:ascii="Calibri" w:hAnsi="Calibri" w:cs="Calibri"/>
+                <w:sz w:val="22"/>
+                <w:szCs w:val="22"/>
+                <w:lang w:val="en-CA" w:eastAsia="en-CA"/>
+              </w:rPr>
+            </w:pPr>
+            <w:r>
+              <w:rPr>
+                <w:rFonts w:ascii="Calibri" w:hAnsi="Calibri" w:cs="Calibri"/>
+                <w:sz w:val="22"/>
+                <w:szCs w:val="22"/>
+                <w:lang w:val="en-CA" w:eastAsia="en-CA"/>
+              </w:rPr>
+              <w:t xml:space="preserve">27.352</w:t>
+            </w:r>
+          </w:p>
+        </w:tc>
+        <w:tc>
+          <w:tcPr>
+            <w:tcW w:w="1463" w:type="dxa"/>
+            <w:tcBorders>
+              <w:top w:val="single" w:sz="4" w:space="0" w:color="auto"/>
+              <w:left w:val="single" w:sz="4" w:space="0" w:color="auto"/>
+              <w:bottom w:val="single" w:sz="4" w:space="0" w:color="auto"/>
+              <w:right w:val="single" w:sz="4" w:space="0" w:color="auto"/>
+            </w:tcBorders>
+            <w:shd w:val="clear" w:color="auto" w:fill="auto"/>
+            <w:noWrap/>
+          </w:tcPr>
+          <w:p>
+            <w:pPr>
+              <w:spacing w:before="30"/>
+              <w:jc w:val="center"/>
+              <w:rPr>
+                <w:rFonts w:ascii="Calibri" w:hAnsi="Calibri" w:cs="Calibri"/>
+                <w:sz w:val="22"/>
+                <w:szCs w:val="22"/>
+              </w:rPr>
+            </w:pPr>
+            <w:r>
+              <w:rPr>
+                <w:rFonts w:ascii="Calibri" w:hAnsi="Calibri" w:cs="Calibri"/>
+                <w:sz w:val="22"/>
+                <w:szCs w:val="22"/>
+                <w:lang w:val="en-CA" w:eastAsia="en-CA"/>
+              </w:rPr>
+              <w:t xml:space="preserve">41.6%</w:t>
+            </w:r>
+          </w:p>
+        </w:tc>
+        <w:tc>
+          <w:tcPr>
+            <w:tcW w:w="1471" w:type="dxa"/>
+            <w:tcBorders>
+              <w:top w:val="single" w:sz="4" w:space="0" w:color="auto"/>
+              <w:left w:val="single" w:sz="4" w:space="0" w:color="auto"/>
+              <w:bottom w:val="single" w:sz="4" w:space="0" w:color="auto"/>
+              <w:right w:val="single" w:sz="4" w:space="0" w:color="auto"/>
+            </w:tcBorders>
+            <w:shd w:val="clear" w:color="auto" w:fill="auto"/>
+            <w:noWrap/>
+          </w:tcPr>
+          <w:p>
+            <w:pPr>
+              <w:spacing w:before="30"/>
+              <w:jc w:val="center"/>
+              <w:rPr>
+                <w:rFonts w:ascii="Calibri" w:hAnsi="Calibri" w:cs="Calibri"/>
+                <w:sz w:val="22"/>
+                <w:szCs w:val="22"/>
+              </w:rPr>
+            </w:pPr>
+            <w:r>
+              <w:rPr>
+                <w:rFonts w:ascii="Calibri" w:hAnsi="Calibri" w:cs="Calibri"/>
+                <w:sz w:val="22"/>
+                <w:szCs w:val="22"/>
+                <w:lang w:val="en-CA" w:eastAsia="en-CA"/>
+              </w:rPr>
+              <w:t xml:space="preserve">62.6%</w:t>
+            </w:r>
+          </w:p>
+        </w:tc>
+      </w:tr>
+      <w:tr>
+        <w:trPr>
+          <w:trHeight w:val="315"/>
+        </w:trPr>
+        <w:tc>
+          <w:tcPr>
+            <w:tcW w:w="1697" w:type="dxa"/>
+            <w:vMerge/>
+            <w:vAlign w:val="center"/>
+            <w:hideMark/>
+          </w:tcPr>
+          <w:p>
+            <w:pPr>
+              <w:rPr>
+                <w:rFonts w:ascii="Calibri" w:hAnsi="Calibri" w:cs="Calibri"/>
+                <w:b/>
+                <w:bCs/>
+                <w:sz w:val="22"/>
+                <w:szCs w:val="22"/>
+              </w:rPr>
+            </w:pPr>
+          </w:p>
+        </w:tc>
+        <w:tc>
+          <w:tcPr>
+            <w:tcW w:w="3114" w:type="dxa"/>
+            <w:shd w:val="clear" w:color="auto" w:fill="auto"/>
+            <w:noWrap/>
+            <w:vAlign w:val="center"/>
+            <w:hideMark/>
+          </w:tcPr>
+          <w:p>
+            <w:pPr>
+              <w:rPr>
+                <w:rFonts w:ascii="Calibri" w:hAnsi="Calibri" w:cs="Calibri"/>
+                <w:sz w:val="22"/>
+                <w:szCs w:val="22"/>
+              </w:rPr>
+            </w:pPr>
+            <w:r>
+              <w:rPr>
+                <w:rFonts w:ascii="Calibri" w:hAnsi="Calibri" w:cs="Calibri"/>
+                <w:sz w:val="22"/>
+                <w:szCs w:val="22"/>
+              </w:rPr>
+              <w:t>Apprenticeship</w:t>
+            </w:r>
+          </w:p>
+        </w:tc>
+        <w:tc>
+          <w:tcPr>
+            <w:tcW w:w="737" w:type="dxa"/>
+            <w:tcBorders>
+              <w:top w:val="nil"/>
+              <w:left w:val="single" w:sz="8" w:space="0" w:color="auto"/>
+              <w:bottom w:val="single" w:sz="8" w:space="0" w:color="auto"/>
+              <w:right w:val="single" w:sz="8" w:space="0" w:color="auto"/>
+            </w:tcBorders>
+            <w:shd w:val="clear" w:color="auto" w:fill="auto"/>
+            <w:noWrap/>
+          </w:tcPr>
+          <w:p>
+            <w:pPr>
+              <w:spacing w:before="30"/>
+              <w:jc w:val="center"/>
+              <w:rPr>
+                <w:rFonts w:ascii="Calibri" w:hAnsi="Calibri" w:cs="Calibri"/>
+                <w:sz w:val="22"/>
+                <w:szCs w:val="22"/>
+                <w:lang w:val="en-CA" w:eastAsia="en-CA"/>
+              </w:rPr>
+            </w:pPr>
+            <w:r>
+              <w:rPr>
+                <w:rFonts w:ascii="Calibri" w:hAnsi="Calibri" w:cs="Calibri"/>
+                <w:sz w:val="22"/>
+                <w:szCs w:val="22"/>
+                <w:lang w:val="en-CA" w:eastAsia="en-CA"/>
+              </w:rPr>
+              <w:t xml:space="preserve">449</w:t>
+            </w:r>
+          </w:p>
+        </w:tc>
+        <w:tc>
+          <w:tcPr>
+            <w:tcW w:w="1077" w:type="dxa"/>
+            <w:tcBorders>
+              <w:top w:val="nil"/>
+              <w:left w:val="nil"/>
+              <w:bottom w:val="single" w:sz="8" w:space="0" w:color="auto"/>
+              <w:right w:val="single" w:sz="8" w:space="0" w:color="auto"/>
+            </w:tcBorders>
+            <w:shd w:val="clear" w:color="auto" w:fill="auto"/>
+            <w:noWrap/>
+          </w:tcPr>
+          <w:p>
+            <w:pPr>
+              <w:spacing w:before="30"/>
+              <w:jc w:val="center"/>
+              <w:rPr>
+                <w:rFonts w:ascii="Calibri" w:hAnsi="Calibri" w:cs="Calibri"/>
+                <w:sz w:val="22"/>
+                <w:szCs w:val="22"/>
+                <w:lang w:val="en-CA" w:eastAsia="en-CA"/>
+              </w:rPr>
+            </w:pPr>
+            <w:r>
+              <w:rPr>
+                <w:rFonts w:ascii="Calibri" w:hAnsi="Calibri" w:cs="Calibri"/>
+                <w:sz w:val="22"/>
+                <w:szCs w:val="22"/>
+                <w:lang w:val="en-CA" w:eastAsia="en-CA"/>
+              </w:rPr>
+              <w:t xml:space="preserve">121.995</w:t>
+            </w:r>
+          </w:p>
+        </w:tc>
+        <w:tc>
+          <w:tcPr>
+            <w:tcW w:w="737" w:type="dxa"/>
+            <w:tcBorders>
+              <w:top w:val="nil"/>
+              <w:left w:val="nil"/>
+              <w:bottom w:val="single" w:sz="4" w:space="0" w:color="auto"/>
+              <w:right w:val="single" w:sz="4" w:space="0" w:color="auto"/>
+            </w:tcBorders>
+            <w:shd w:val="clear" w:color="auto" w:fill="auto"/>
+            <w:noWrap/>
+          </w:tcPr>
+          <w:p>
+            <w:pPr>
+              <w:spacing w:before="30"/>
+              <w:jc w:val="center"/>
+              <w:rPr>
+                <w:rFonts w:ascii="Calibri" w:hAnsi="Calibri" w:cs="Calibri"/>
+                <w:sz w:val="22"/>
+                <w:szCs w:val="22"/>
+                <w:lang w:val="en-CA" w:eastAsia="en-CA"/>
+              </w:rPr>
+            </w:pPr>
+            <w:r>
+              <w:rPr>
+                <w:rFonts w:ascii="Calibri" w:hAnsi="Calibri" w:cs="Calibri"/>
+                <w:sz w:val="22"/>
+                <w:szCs w:val="22"/>
+                <w:lang w:val="en-CA" w:eastAsia="en-CA"/>
+              </w:rPr>
+              <w:t xml:space="preserve">355</w:t>
+            </w:r>
+          </w:p>
+        </w:tc>
+        <w:tc>
+          <w:tcPr>
+            <w:tcW w:w="1077" w:type="dxa"/>
+            <w:tcBorders>
+              <w:top w:val="nil"/>
+              <w:left w:val="nil"/>
+              <w:bottom w:val="single" w:sz="4" w:space="0" w:color="auto"/>
+              <w:right w:val="single" w:sz="4" w:space="0" w:color="auto"/>
+            </w:tcBorders>
+            <w:shd w:val="clear" w:color="auto" w:fill="auto"/>
+            <w:noWrap/>
+          </w:tcPr>
+          <w:p>
+            <w:pPr>
+              <w:spacing w:before="30"/>
+              <w:jc w:val="center"/>
+              <w:rPr>
+                <w:rFonts w:ascii="Calibri" w:hAnsi="Calibri" w:cs="Calibri"/>
+                <w:sz w:val="22"/>
+                <w:szCs w:val="22"/>
+                <w:lang w:val="en-CA" w:eastAsia="en-CA"/>
+              </w:rPr>
+            </w:pPr>
+            <w:r>
+              <w:rPr>
+                <w:rFonts w:ascii="Calibri" w:hAnsi="Calibri" w:cs="Calibri"/>
+                <w:sz w:val="22"/>
+                <w:szCs w:val="22"/>
+                <w:lang w:val="en-CA" w:eastAsia="en-CA"/>
+              </w:rPr>
+              <w:t xml:space="preserve">96.382</w:t>
+            </w:r>
+          </w:p>
+        </w:tc>
+        <w:tc>
+          <w:tcPr>
+            <w:tcW w:w="1463" w:type="dxa"/>
+            <w:tcBorders>
+              <w:top w:val="single" w:sz="4" w:space="0" w:color="auto"/>
+              <w:left w:val="single" w:sz="4" w:space="0" w:color="auto"/>
+              <w:bottom w:val="single" w:sz="4" w:space="0" w:color="auto"/>
+              <w:right w:val="single" w:sz="4" w:space="0" w:color="auto"/>
+            </w:tcBorders>
+            <w:shd w:val="clear" w:color="auto" w:fill="auto"/>
+            <w:noWrap/>
+          </w:tcPr>
+          <w:p>
+            <w:pPr>
+              <w:spacing w:before="30"/>
+              <w:jc w:val="center"/>
+              <w:rPr>
+                <w:rFonts w:ascii="Calibri" w:hAnsi="Calibri" w:cs="Calibri"/>
+                <w:sz w:val="22"/>
+                <w:szCs w:val="22"/>
+              </w:rPr>
+            </w:pPr>
+            <w:r>
+              <w:rPr>
+                <w:rFonts w:ascii="Calibri" w:hAnsi="Calibri" w:cs="Calibri"/>
+                <w:sz w:val="22"/>
+                <w:szCs w:val="22"/>
+                <w:lang w:val="en-CA" w:eastAsia="en-CA"/>
+              </w:rPr>
+              <w:t xml:space="preserve">26.5%</w:t>
+            </w:r>
+          </w:p>
+        </w:tc>
+        <w:tc>
+          <w:tcPr>
+            <w:tcW w:w="1471" w:type="dxa"/>
+            <w:tcBorders>
+              <w:top w:val="single" w:sz="4" w:space="0" w:color="auto"/>
+              <w:left w:val="single" w:sz="4" w:space="0" w:color="auto"/>
+              <w:bottom w:val="single" w:sz="4" w:space="0" w:color="auto"/>
+              <w:right w:val="single" w:sz="4" w:space="0" w:color="auto"/>
+            </w:tcBorders>
+            <w:shd w:val="clear" w:color="auto" w:fill="auto"/>
+            <w:noWrap/>
+          </w:tcPr>
+          <w:p>
+            <w:pPr>
+              <w:spacing w:before="30"/>
+              <w:jc w:val="center"/>
+              <w:rPr>
+                <w:rFonts w:ascii="Calibri" w:hAnsi="Calibri" w:cs="Calibri"/>
+                <w:sz w:val="22"/>
+                <w:szCs w:val="22"/>
+              </w:rPr>
+            </w:pPr>
+            <w:r>
+              <w:rPr>
+                <w:rFonts w:ascii="Calibri" w:hAnsi="Calibri" w:cs="Calibri"/>
+                <w:sz w:val="22"/>
+                <w:szCs w:val="22"/>
+                <w:lang w:val="en-CA" w:eastAsia="en-CA"/>
+              </w:rPr>
+              <w:t xml:space="preserve">26.6%</w:t>
+            </w:r>
+          </w:p>
+        </w:tc>
+      </w:tr>
+      <w:tr>
+        <w:trPr>
+          <w:trHeight w:val="315"/>
+        </w:trPr>
+        <w:tc>
+          <w:tcPr>
+            <w:tcW w:w="1697" w:type="dxa"/>
+            <w:vMerge w:val="restart"/>
+            <w:shd w:val="clear" w:color="auto" w:fill="auto"/>
+            <w:vAlign w:val="center"/>
+            <w:hideMark/>
+          </w:tcPr>
+          <w:p>
+            <w:pPr>
+              <w:jc w:val="center"/>
+              <w:rPr>
+                <w:rFonts w:ascii="Calibri" w:hAnsi="Calibri" w:cs="Calibri"/>
+                <w:b/>
+                <w:bCs/>
+                <w:sz w:val="22"/>
+                <w:szCs w:val="22"/>
+              </w:rPr>
+            </w:pPr>
+            <w:r>
+              <w:rPr>
+                <w:rFonts w:ascii="Calibri" w:hAnsi="Calibri" w:cs="Calibri"/>
+                <w:b/>
+                <w:bCs/>
+                <w:sz w:val="22"/>
+                <w:szCs w:val="22"/>
+              </w:rPr>
+              <w:t>By Credential</w:t>
+            </w:r>
+          </w:p>
+        </w:tc>
+        <w:tc>
+          <w:tcPr>
+            <w:tcW w:w="3114" w:type="dxa"/>
+            <w:shd w:val="clear" w:color="auto" w:fill="auto"/>
+            <w:noWrap/>
+            <w:vAlign w:val="center"/>
+            <w:hideMark/>
+          </w:tcPr>
+          <w:p>
+            <w:pPr>
+              <w:rPr>
+                <w:rFonts w:ascii="Calibri" w:hAnsi="Calibri" w:cs="Calibri"/>
+                <w:sz w:val="22"/>
+                <w:szCs w:val="22"/>
+              </w:rPr>
+            </w:pPr>
+            <w:r>
+              <w:rPr>
+                <w:rFonts w:ascii="Calibri" w:hAnsi="Calibri" w:cs="Calibri"/>
+                <w:sz w:val="22"/>
+                <w:szCs w:val="22"/>
+              </w:rPr>
+              <w:t>Certificate</w:t>
+            </w:r>
+          </w:p>
+        </w:tc>
+        <w:tc>
+          <w:tcPr>
+            <w:tcW w:w="737" w:type="dxa"/>
+            <w:tcBorders>
+              <w:top w:val="nil"/>
+              <w:left w:val="single" w:sz="8" w:space="0" w:color="auto"/>
+              <w:bottom w:val="single" w:sz="8" w:space="0" w:color="auto"/>
+              <w:right w:val="single" w:sz="8" w:space="0" w:color="auto"/>
+            </w:tcBorders>
+            <w:shd w:val="clear" w:color="auto" w:fill="auto"/>
+            <w:noWrap/>
+          </w:tcPr>
+          <w:p>
+            <w:pPr>
+              <w:spacing w:before="30"/>
+              <w:jc w:val="center"/>
+              <w:rPr>
+                <w:rFonts w:ascii="Calibri" w:hAnsi="Calibri" w:cs="Calibri"/>
+                <w:sz w:val="22"/>
+                <w:szCs w:val="22"/>
+                <w:lang w:val="en-CA" w:eastAsia="en-CA"/>
+              </w:rPr>
+            </w:pPr>
+            <w:r>
+              <w:rPr>
+                <w:rFonts w:ascii="Calibri" w:hAnsi="Calibri" w:cs="Calibri"/>
+                <w:sz w:val="22"/>
+                <w:szCs w:val="22"/>
+                <w:lang w:val="en-CA" w:eastAsia="en-CA"/>
+              </w:rPr>
+              <w:t xml:space="preserve">783</w:t>
+            </w:r>
+          </w:p>
+        </w:tc>
+        <w:tc>
+          <w:tcPr>
+            <w:tcW w:w="1077" w:type="dxa"/>
+            <w:tcBorders>
+              <w:top w:val="nil"/>
+              <w:left w:val="nil"/>
+              <w:bottom w:val="single" w:sz="8" w:space="0" w:color="auto"/>
+              <w:right w:val="single" w:sz="8" w:space="0" w:color="auto"/>
+            </w:tcBorders>
+            <w:shd w:val="clear" w:color="auto" w:fill="auto"/>
+            <w:noWrap/>
+          </w:tcPr>
+          <w:p>
+            <w:pPr>
+              <w:spacing w:before="30"/>
+              <w:jc w:val="center"/>
+              <w:rPr>
+                <w:rFonts w:ascii="Calibri" w:hAnsi="Calibri" w:cs="Calibri"/>
+                <w:sz w:val="22"/>
+                <w:szCs w:val="22"/>
+                <w:lang w:val="en-CA" w:eastAsia="en-CA"/>
+              </w:rPr>
+            </w:pPr>
+            <w:r>
+              <w:rPr>
+                <w:rFonts w:ascii="Calibri" w:hAnsi="Calibri" w:cs="Calibri"/>
+                <w:sz w:val="22"/>
+                <w:szCs w:val="22"/>
+                <w:lang w:val="en-CA" w:eastAsia="en-CA"/>
+              </w:rPr>
+              <w:t xml:space="preserve">289.573</w:t>
+            </w:r>
+          </w:p>
+        </w:tc>
+        <w:tc>
+          <w:tcPr>
+            <w:tcW w:w="737" w:type="dxa"/>
+            <w:tcBorders>
+              <w:top w:val="nil"/>
+              <w:left w:val="nil"/>
+              <w:bottom w:val="single" w:sz="4" w:space="0" w:color="auto"/>
+              <w:right w:val="single" w:sz="4" w:space="0" w:color="auto"/>
+            </w:tcBorders>
+            <w:shd w:val="clear" w:color="auto" w:fill="auto"/>
+            <w:noWrap/>
+          </w:tcPr>
+          <w:p>
+            <w:pPr>
+              <w:spacing w:before="30"/>
+              <w:jc w:val="center"/>
+              <w:rPr>
+                <w:rFonts w:ascii="Calibri" w:hAnsi="Calibri" w:cs="Calibri"/>
+                <w:sz w:val="22"/>
+                <w:szCs w:val="22"/>
+                <w:lang w:val="en-CA" w:eastAsia="en-CA"/>
+              </w:rPr>
+            </w:pPr>
+            <w:r>
+              <w:rPr>
+                <w:rFonts w:ascii="Calibri" w:hAnsi="Calibri" w:cs="Calibri"/>
+                <w:sz w:val="22"/>
+                <w:szCs w:val="22"/>
+                <w:lang w:val="en-CA" w:eastAsia="en-CA"/>
+              </w:rPr>
+              <w:t xml:space="preserve">780</w:t>
+            </w:r>
+          </w:p>
+        </w:tc>
+        <w:tc>
+          <w:tcPr>
+            <w:tcW w:w="1077" w:type="dxa"/>
+            <w:tcBorders>
+              <w:top w:val="nil"/>
+              <w:left w:val="nil"/>
+              <w:bottom w:val="single" w:sz="4" w:space="0" w:color="auto"/>
+              <w:right w:val="single" w:sz="4" w:space="0" w:color="auto"/>
+            </w:tcBorders>
+            <w:shd w:val="clear" w:color="auto" w:fill="auto"/>
+            <w:noWrap/>
+          </w:tcPr>
+          <w:p>
+            <w:pPr>
+              <w:spacing w:before="30"/>
+              <w:jc w:val="center"/>
+              <w:rPr>
+                <w:rFonts w:ascii="Calibri" w:hAnsi="Calibri" w:cs="Calibri"/>
+                <w:sz w:val="22"/>
+                <w:szCs w:val="22"/>
+                <w:lang w:val="en-CA" w:eastAsia="en-CA"/>
+              </w:rPr>
+            </w:pPr>
+            <w:r>
+              <w:rPr>
+                <w:rFonts w:ascii="Calibri" w:hAnsi="Calibri" w:cs="Calibri"/>
+                <w:sz w:val="22"/>
+                <w:szCs w:val="22"/>
+                <w:lang w:val="en-CA" w:eastAsia="en-CA"/>
+              </w:rPr>
+              <w:t xml:space="preserve">305.155</w:t>
+            </w:r>
+          </w:p>
+        </w:tc>
+        <w:tc>
+          <w:tcPr>
+            <w:tcW w:w="1463" w:type="dxa"/>
+            <w:tcBorders>
+              <w:top w:val="single" w:sz="4" w:space="0" w:color="auto"/>
+              <w:left w:val="single" w:sz="4" w:space="0" w:color="auto"/>
+              <w:bottom w:val="single" w:sz="4" w:space="0" w:color="auto"/>
+              <w:right w:val="single" w:sz="4" w:space="0" w:color="auto"/>
+            </w:tcBorders>
+            <w:shd w:val="clear" w:color="auto" w:fill="auto"/>
+            <w:noWrap/>
+          </w:tcPr>
+          <w:p>
+            <w:pPr>
+              <w:spacing w:before="30"/>
+              <w:jc w:val="center"/>
+              <w:rPr>
+                <w:rFonts w:ascii="Calibri" w:hAnsi="Calibri" w:cs="Calibri"/>
+                <w:sz w:val="22"/>
+                <w:szCs w:val="22"/>
+              </w:rPr>
+            </w:pPr>
+            <w:r>
+              <w:rPr>
+                <w:rFonts w:ascii="Calibri" w:hAnsi="Calibri" w:cs="Calibri"/>
+                <w:sz w:val="22"/>
+                <w:szCs w:val="22"/>
+                <w:lang w:val="en-CA" w:eastAsia="en-CA"/>
+              </w:rPr>
+              <w:t xml:space="preserve">0.4%</w:t>
+            </w:r>
+          </w:p>
+        </w:tc>
+        <w:tc>
+          <w:tcPr>
+            <w:tcW w:w="1471" w:type="dxa"/>
             <w:tcBorders>
               <w:top w:val="single" w:sz="4" w:space="0" w:color="auto"/>
               <w:left w:val="single" w:sz="4" w:space="0" w:color="auto"/>
@@ -4874,15 +5675,201 @@
                   <w:rPr>
                     <w:color w:val="FF0000"/>
                   </w:rPr>
-                  <w:t>-1.1%</w:t>
+                  <w:t>-5.1%</w:t>
                 </w:r>
               </w:t>
             </w:r>
           </w:p>
         </w:tc>
-        <w:tc>
-          <w:tcPr>
-            <w:tcW w:w="1471" w:type="dxa"/>
+      </w:tr>
+      <w:tr>
+        <w:trPr>
+          <w:trHeight w:val="315"/>
+        </w:trPr>
+        <w:tc>
+          <w:tcPr>
+            <w:tcW w:w="1697" w:type="dxa"/>
+            <w:vMerge/>
+            <w:vAlign w:val="center"/>
+            <w:hideMark/>
+          </w:tcPr>
+          <w:p>
+            <w:pPr>
+              <w:rPr>
+                <w:rFonts w:ascii="Calibri" w:hAnsi="Calibri" w:cs="Calibri"/>
+                <w:b/>
+                <w:bCs/>
+                <w:sz w:val="22"/>
+                <w:szCs w:val="22"/>
+              </w:rPr>
+            </w:pPr>
+          </w:p>
+        </w:tc>
+        <w:tc>
+          <w:tcPr>
+            <w:tcW w:w="3114" w:type="dxa"/>
+            <w:shd w:val="clear" w:color="auto" w:fill="auto"/>
+            <w:noWrap/>
+            <w:vAlign w:val="center"/>
+            <w:hideMark/>
+          </w:tcPr>
+          <w:p>
+            <w:pPr>
+              <w:rPr>
+                <w:rFonts w:ascii="Calibri" w:hAnsi="Calibri" w:cs="Calibri"/>
+                <w:sz w:val="22"/>
+                <w:szCs w:val="22"/>
+              </w:rPr>
+            </w:pPr>
+            <w:r>
+              <w:rPr>
+                <w:rFonts w:ascii="Calibri" w:hAnsi="Calibri" w:cs="Calibri"/>
+                <w:sz w:val="22"/>
+                <w:szCs w:val="22"/>
+              </w:rPr>
+              <w:t>Diploma</w:t>
+            </w:r>
+          </w:p>
+        </w:tc>
+        <w:tc>
+          <w:tcPr>
+            <w:tcW w:w="737" w:type="dxa"/>
+            <w:tcBorders>
+              <w:top w:val="nil"/>
+              <w:left w:val="single" w:sz="8" w:space="0" w:color="auto"/>
+              <w:bottom w:val="single" w:sz="8" w:space="0" w:color="auto"/>
+              <w:right w:val="single" w:sz="8" w:space="0" w:color="auto"/>
+            </w:tcBorders>
+            <w:shd w:val="clear" w:color="auto" w:fill="auto"/>
+            <w:noWrap/>
+          </w:tcPr>
+          <w:p>
+            <w:pPr>
+              <w:spacing w:before="30"/>
+              <w:jc w:val="center"/>
+              <w:rPr>
+                <w:rFonts w:ascii="Calibri" w:hAnsi="Calibri" w:cs="Calibri"/>
+                <w:sz w:val="22"/>
+                <w:szCs w:val="22"/>
+                <w:lang w:val="en-CA" w:eastAsia="en-CA"/>
+              </w:rPr>
+            </w:pPr>
+            <w:r>
+              <w:rPr>
+                <w:rFonts w:ascii="Calibri" w:hAnsi="Calibri" w:cs="Calibri"/>
+                <w:sz w:val="22"/>
+                <w:szCs w:val="22"/>
+                <w:lang w:val="en-CA" w:eastAsia="en-CA"/>
+              </w:rPr>
+              <w:t xml:space="preserve">1241</w:t>
+            </w:r>
+          </w:p>
+        </w:tc>
+        <w:tc>
+          <w:tcPr>
+            <w:tcW w:w="1077" w:type="dxa"/>
+            <w:tcBorders>
+              <w:top w:val="nil"/>
+              <w:left w:val="nil"/>
+              <w:bottom w:val="single" w:sz="8" w:space="0" w:color="auto"/>
+              <w:right w:val="single" w:sz="8" w:space="0" w:color="auto"/>
+            </w:tcBorders>
+            <w:shd w:val="clear" w:color="auto" w:fill="auto"/>
+            <w:noWrap/>
+          </w:tcPr>
+          <w:p>
+            <w:pPr>
+              <w:spacing w:before="30"/>
+              <w:jc w:val="center"/>
+              <w:rPr>
+                <w:rFonts w:ascii="Calibri" w:hAnsi="Calibri" w:cs="Calibri"/>
+                <w:sz w:val="22"/>
+                <w:szCs w:val="22"/>
+                <w:lang w:val="en-CA" w:eastAsia="en-CA"/>
+              </w:rPr>
+            </w:pPr>
+            <w:r>
+              <w:rPr>
+                <w:rFonts w:ascii="Calibri" w:hAnsi="Calibri" w:cs="Calibri"/>
+                <w:sz w:val="22"/>
+                <w:szCs w:val="22"/>
+                <w:lang w:val="en-CA" w:eastAsia="en-CA"/>
+              </w:rPr>
+              <w:t xml:space="preserve">797.402</w:t>
+            </w:r>
+          </w:p>
+        </w:tc>
+        <w:tc>
+          <w:tcPr>
+            <w:tcW w:w="737" w:type="dxa"/>
+            <w:tcBorders>
+              <w:top w:val="nil"/>
+              <w:left w:val="nil"/>
+              <w:bottom w:val="single" w:sz="4" w:space="0" w:color="auto"/>
+              <w:right w:val="single" w:sz="4" w:space="0" w:color="auto"/>
+            </w:tcBorders>
+            <w:shd w:val="clear" w:color="auto" w:fill="auto"/>
+            <w:noWrap/>
+          </w:tcPr>
+          <w:p>
+            <w:pPr>
+              <w:spacing w:before="30"/>
+              <w:jc w:val="center"/>
+              <w:rPr>
+                <w:rFonts w:ascii="Calibri" w:hAnsi="Calibri" w:cs="Calibri"/>
+                <w:sz w:val="22"/>
+                <w:szCs w:val="22"/>
+                <w:lang w:val="en-CA" w:eastAsia="en-CA"/>
+              </w:rPr>
+            </w:pPr>
+            <w:r>
+              <w:rPr>
+                <w:rFonts w:ascii="Calibri" w:hAnsi="Calibri" w:cs="Calibri"/>
+                <w:sz w:val="22"/>
+                <w:szCs w:val="22"/>
+                <w:lang w:val="en-CA" w:eastAsia="en-CA"/>
+              </w:rPr>
+              <w:t xml:space="preserve">1573</w:t>
+            </w:r>
+          </w:p>
+        </w:tc>
+        <w:tc>
+          <w:tcPr>
+            <w:tcW w:w="1077" w:type="dxa"/>
+            <w:tcBorders>
+              <w:top w:val="nil"/>
+              <w:left w:val="nil"/>
+              <w:bottom w:val="single" w:sz="4" w:space="0" w:color="auto"/>
+              <w:right w:val="single" w:sz="4" w:space="0" w:color="auto"/>
+            </w:tcBorders>
+            <w:shd w:val="clear" w:color="auto" w:fill="auto"/>
+            <w:noWrap/>
+          </w:tcPr>
+          <w:p>
+            <w:pPr>
+              <w:spacing w:before="30"/>
+              <w:jc w:val="center"/>
+              <w:rPr>
+                <w:rFonts w:ascii="Calibri" w:hAnsi="Calibri" w:cs="Calibri"/>
+                <w:sz w:val="22"/>
+                <w:szCs w:val="22"/>
+                <w:lang w:val="en-CA" w:eastAsia="en-CA"/>
+              </w:rPr>
+            </w:pPr>
+            <w:r>
+              <w:rPr>
+                <w:rFonts w:ascii="Calibri" w:hAnsi="Calibri" w:cs="Calibri"/>
+                <w:sz w:val="22"/>
+                <w:szCs w:val="22"/>
+                <w:lang w:val="en-CA" w:eastAsia="en-CA"/>
+              </w:rPr>
+              <w:t xml:space="preserve">1031.512</w:t>
+            </w:r>
+          </w:p>
+        </w:tc>
+        <w:tc>
+          <w:tcPr>
+            <w:tcW w:w="1463" w:type="dxa"/>
             <w:tcBorders>
               <w:top w:val="single" w:sz="4" w:space="0" w:color="auto"/>
               <w:left w:val="single" w:sz="4" w:space="0" w:color="auto"/>
@@ -4914,7 +5901,47 @@
                   <w:rPr>
                     <w:color w:val="FF0000"/>
                   </w:rPr>
-                  <w:t>-8.1%</w:t>
+                  <w:t>-21.1%</w:t>
+                </w:r>
+              </w:t>
+            </w:r>
+          </w:p>
+        </w:tc>
+        <w:tc>
+          <w:tcPr>
+            <w:tcW w:w="1471" w:type="dxa"/>
+            <w:tcBorders>
+              <w:top w:val="single" w:sz="4" w:space="0" w:color="auto"/>
+              <w:left w:val="single" w:sz="4" w:space="0" w:color="auto"/>
+              <w:bottom w:val="single" w:sz="4" w:space="0" w:color="auto"/>
+              <w:right w:val="single" w:sz="4" w:space="0" w:color="auto"/>
+            </w:tcBorders>
+            <w:shd w:val="clear" w:color="auto" w:fill="auto"/>
+            <w:noWrap/>
+          </w:tcPr>
+          <w:p>
+            <w:pPr>
+              <w:spacing w:before="30"/>
+              <w:jc w:val="center"/>
+              <w:rPr>
+                <w:rFonts w:ascii="Calibri" w:hAnsi="Calibri" w:cs="Calibri"/>
+                <w:sz w:val="22"/>
+                <w:szCs w:val="22"/>
+              </w:rPr>
+            </w:pPr>
+            <w:r>
+              <w:rPr>
+                <w:rFonts w:ascii="Calibri" w:hAnsi="Calibri" w:cs="Calibri"/>
+                <w:sz w:val="22"/>
+                <w:szCs w:val="22"/>
+                <w:lang w:val="en-CA" w:eastAsia="en-CA"/>
+              </w:rPr>
+              <w:t xml:space="preserve">
+                <w:r>
+                  <w:rPr>
+                    <w:color w:val="FF0000"/>
+                  </w:rPr>
+                  <w:t>-22.7%</w:t>
                 </w:r>
               </w:t>
             </w:r>
@@ -4966,7 +5993,7 @@
                 <w:sz w:val="22"/>
                 <w:szCs w:val="22"/>
               </w:rPr>
-              <w:t>Indigenous</w:t>
+              <w:t>Non-Credential</w:t>
             </w:r>
           </w:p>
         </w:tc>
@@ -5000,7 +6027,7 @@
                 <w:szCs w:val="22"/>
                 <w:lang w:val="en-CA" w:eastAsia="en-CA"/>
               </w:rPr>
-              <w:t xml:space="preserve">91</w:t>
+              <w:t xml:space="preserve">507</w:t>
             </w:r>
           </w:p>
         </w:tc>
@@ -5034,7 +6061,7 @@
                 <w:szCs w:val="22"/>
                 <w:lang w:val="en-CA" w:eastAsia="en-CA"/>
               </w:rPr>
-              <w:t xml:space="preserve">36.769</w:t>
+              <w:t xml:space="preserve">336.956</w:t>
             </w:r>
           </w:p>
         </w:tc>
@@ -5068,7 +6095,7 @@
                 <w:szCs w:val="22"/>
                 <w:lang w:val="en-CA" w:eastAsia="en-CA"/>
               </w:rPr>
-              <w:t xml:space="preserve">77</w:t>
+              <w:t xml:space="preserve">352</w:t>
             </w:r>
           </w:p>
         </w:tc>
@@ -5102,7 +6129,7 @@
                 <w:szCs w:val="22"/>
                 <w:lang w:val="en-CA" w:eastAsia="en-CA"/>
               </w:rPr>
-              <w:t xml:space="preserve">27.352</w:t>
+              <w:t xml:space="preserve">275.206</w:t>
             </w:r>
           </w:p>
         </w:tc>
@@ -5135,7 +6162,7 @@
                 <w:szCs w:val="22"/>
                 <w:lang w:val="en-CA" w:eastAsia="en-CA"/>
               </w:rPr>
-              <w:t xml:space="preserve">18.2%</w:t>
+              <w:t xml:space="preserve">44.0%</w:t>
             </w:r>
           </w:p>
         </w:tc>
@@ -5168,7 +6195,7 @@
                 <w:szCs w:val="22"/>
                 <w:lang w:val="en-CA" w:eastAsia="en-CA"/>
               </w:rPr>
-              <w:t xml:space="preserve">34.4%</w:t>
+              <w:t xml:space="preserve">22.4%</w:t>
             </w:r>
           </w:p>
         </w:tc>
@@ -5180,12 +6207,15 @@
         <w:tc>
           <w:tcPr>
             <w:tcW w:w="1697" w:type="dxa"/>
-            <w:vMerge/>
+            <w:vMerge w:val="restart"/>
+            <w:shd w:val="clear" w:color="auto" w:fill="auto"/>
+            <w:noWrap/>
             <w:vAlign w:val="center"/>
             <w:hideMark/>
           </w:tcPr>
           <w:p>
             <w:pPr>
+              <w:jc w:val="center"/>
               <w:rPr>
                 <w:rFonts w:ascii="Calibri" w:hAnsi="Calibri" w:cs="Calibri"/>
                 <w:b/>
@@ -5194,6 +6224,16 @@
                 <w:szCs w:val="22"/>
               </w:rPr>
             </w:pPr>
+            <w:r>
+              <w:rPr>
+                <w:rFonts w:ascii="Calibri" w:hAnsi="Calibri" w:cs="Calibri"/>
+                <w:b/>
+                <w:bCs/>
+                <w:sz w:val="22"/>
+                <w:szCs w:val="22"/>
+              </w:rPr>
+              <w:t>By Term</w:t>
+            </w:r>
           </w:p>
         </w:tc>
         <w:tc>
@@ -5218,7 +6258,7 @@
                 <w:sz w:val="22"/>
                 <w:szCs w:val="22"/>
               </w:rPr>
-              <w:t>Apprenticeship</w:t>
+              <w:t>Fall</w:t>
             </w:r>
           </w:p>
         </w:tc>
@@ -5252,7 +6292,7 @@
                 <w:szCs w:val="22"/>
                 <w:lang w:val="en-CA" w:eastAsia="en-CA"/>
               </w:rPr>
-              <w:t xml:space="preserve">387</w:t>
+              <w:t xml:space="preserve">2187</w:t>
             </w:r>
           </w:p>
         </w:tc>
@@ -5286,7 +6326,7 @@
                 <w:szCs w:val="22"/>
                 <w:lang w:val="en-CA" w:eastAsia="en-CA"/>
               </w:rPr>
-              <w:t xml:space="preserve">105.309</w:t>
+              <w:t xml:space="preserve">920.231</w:t>
             </w:r>
           </w:p>
         </w:tc>
@@ -5320,7 +6360,7 @@
                 <w:szCs w:val="22"/>
                 <w:lang w:val="en-CA" w:eastAsia="en-CA"/>
               </w:rPr>
-              <w:t xml:space="preserve">355</w:t>
+              <w:t xml:space="preserve">2288</w:t>
             </w:r>
           </w:p>
         </w:tc>
@@ -5354,7 +6394,7 @@
                 <w:szCs w:val="22"/>
                 <w:lang w:val="en-CA" w:eastAsia="en-CA"/>
               </w:rPr>
-              <w:t xml:space="preserve">96.382</w:t>
+              <w:t xml:space="preserve">1029.102</w:t>
             </w:r>
           </w:p>
         </w:tc>
@@ -5387,7 +6427,14 @@
                 <w:szCs w:val="22"/>
                 <w:lang w:val="en-CA" w:eastAsia="en-CA"/>
               </w:rPr>
-              <w:t xml:space="preserve">9.0%</w:t>
+              <w:t xml:space="preserve">
+                <w:r>
+                  <w:rPr>
+                    <w:color w:val="FF0000"/>
+                  </w:rPr>
+                  <w:t>-4.4%</w:t>
+                </w:r>
+              </w:t>
             </w:r>
           </w:p>
         </w:tc>
@@ -5420,7 +6467,14 @@
                 <w:szCs w:val="22"/>
                 <w:lang w:val="en-CA" w:eastAsia="en-CA"/>
               </w:rPr>
-              <w:t xml:space="preserve">9.3%</w:t>
+              <w:t xml:space="preserve">
+                <w:r>
+                  <w:rPr>
+                    <w:color w:val="FF0000"/>
+                  </w:rPr>
+                  <w:t>-10.6%</w:t>
+                </w:r>
+              </w:t>
             </w:r>
           </w:p>
         </w:tc>
@@ -5432,14 +6486,12 @@
         <w:tc>
           <w:tcPr>
             <w:tcW w:w="1697" w:type="dxa"/>
-            <w:vMerge w:val="restart"/>
-            <w:shd w:val="clear" w:color="auto" w:fill="auto"/>
+            <w:vMerge/>
             <w:vAlign w:val="center"/>
             <w:hideMark/>
           </w:tcPr>
           <w:p>
             <w:pPr>
-              <w:jc w:val="center"/>
               <w:rPr>
                 <w:rFonts w:ascii="Calibri" w:hAnsi="Calibri" w:cs="Calibri"/>
                 <w:b/>
@@ -5448,16 +6500,6 @@
                 <w:szCs w:val="22"/>
               </w:rPr>
             </w:pPr>
-            <w:r>
-              <w:rPr>
-                <w:rFonts w:ascii="Calibri" w:hAnsi="Calibri" w:cs="Calibri"/>
-                <w:b/>
-                <w:bCs/>
-                <w:sz w:val="22"/>
-                <w:szCs w:val="22"/>
-              </w:rPr>
-              <w:t>By Credential</w:t>
-            </w:r>
           </w:p>
         </w:tc>
         <w:tc>
@@ -5482,7 +6524,7 @@
                 <w:sz w:val="22"/>
                 <w:szCs w:val="22"/>
               </w:rPr>
-              <w:t>Certificate</w:t>
+              <w:t>Winter</w:t>
             </w:r>
           </w:p>
         </w:tc>
@@ -5516,7 +6558,7 @@
                 <w:szCs w:val="22"/>
                 <w:lang w:val="en-CA" w:eastAsia="en-CA"/>
               </w:rPr>
-              <w:t xml:space="preserve">658</w:t>
+              <w:t xml:space="preserve">874</w:t>
             </w:r>
           </w:p>
         </w:tc>
@@ -5550,7 +6592,7 @@
                 <w:szCs w:val="22"/>
                 <w:lang w:val="en-CA" w:eastAsia="en-CA"/>
               </w:rPr>
-              <w:t xml:space="preserve">231.190</w:t>
+              <w:t xml:space="preserve">311.249</w:t>
             </w:r>
           </w:p>
         </w:tc>
@@ -5584,7 +6626,7 @@
                 <w:szCs w:val="22"/>
                 <w:lang w:val="en-CA" w:eastAsia="en-CA"/>
               </w:rPr>
-              <w:t xml:space="preserve">780</w:t>
+              <w:t xml:space="preserve">898</w:t>
             </w:r>
           </w:p>
         </w:tc>
@@ -5618,7 +6660,7 @@
                 <w:szCs w:val="22"/>
                 <w:lang w:val="en-CA" w:eastAsia="en-CA"/>
               </w:rPr>
-              <w:t xml:space="preserve">305.155</w:t>
+              <w:t xml:space="preserve">378.797</w:t>
             </w:r>
           </w:p>
         </w:tc>
@@ -5656,7 +6698,7 @@
                   <w:rPr>
                     <w:color w:val="FF0000"/>
                   </w:rPr>
-                  <w:t>-15.6%</w:t>
+                  <w:t>-2.7%</w:t>
                 </w:r>
               </w:t>
             </w:r>
@@ -5696,1084 +6738,7 @@
                   <w:rPr>
                     <w:color w:val="FF0000"/>
                   </w:rPr>
-                  <w:t>-24.2%</w:t>
-                </w:r>
-              </w:t>
-            </w:r>
-          </w:p>
-        </w:tc>
-      </w:tr>
-      <w:tr>
-        <w:trPr>
-          <w:trHeight w:val="315"/>
-        </w:trPr>
-        <w:tc>
-          <w:tcPr>
-            <w:tcW w:w="1697" w:type="dxa"/>
-            <w:vMerge/>
-            <w:vAlign w:val="center"/>
-            <w:hideMark/>
-          </w:tcPr>
-          <w:p>
-            <w:pPr>
-              <w:rPr>
-                <w:rFonts w:ascii="Calibri" w:hAnsi="Calibri" w:cs="Calibri"/>
-                <w:b/>
-                <w:bCs/>
-                <w:sz w:val="22"/>
-                <w:szCs w:val="22"/>
-              </w:rPr>
-            </w:pPr>
-          </w:p>
-        </w:tc>
-        <w:tc>
-          <w:tcPr>
-            <w:tcW w:w="3114" w:type="dxa"/>
-            <w:shd w:val="clear" w:color="auto" w:fill="auto"/>
-            <w:noWrap/>
-            <w:vAlign w:val="center"/>
-            <w:hideMark/>
-          </w:tcPr>
-          <w:p>
-            <w:pPr>
-              <w:rPr>
-                <w:rFonts w:ascii="Calibri" w:hAnsi="Calibri" w:cs="Calibri"/>
-                <w:sz w:val="22"/>
-                <w:szCs w:val="22"/>
-              </w:rPr>
-            </w:pPr>
-            <w:r>
-              <w:rPr>
-                <w:rFonts w:ascii="Calibri" w:hAnsi="Calibri" w:cs="Calibri"/>
-                <w:sz w:val="22"/>
-                <w:szCs w:val="22"/>
-              </w:rPr>
-              <w:t>Diploma</w:t>
-            </w:r>
-          </w:p>
-        </w:tc>
-        <w:tc>
-          <w:tcPr>
-            <w:tcW w:w="737" w:type="dxa"/>
-            <w:tcBorders>
-              <w:top w:val="nil"/>
-              <w:left w:val="single" w:sz="8" w:space="0" w:color="auto"/>
-              <w:bottom w:val="single" w:sz="8" w:space="0" w:color="auto"/>
-              <w:right w:val="single" w:sz="8" w:space="0" w:color="auto"/>
-            </w:tcBorders>
-            <w:shd w:val="clear" w:color="auto" w:fill="auto"/>
-            <w:noWrap/>
-          </w:tcPr>
-          <w:p>
-            <w:pPr>
-              <w:spacing w:before="30"/>
-              <w:jc w:val="center"/>
-              <w:rPr>
-                <w:rFonts w:ascii="Calibri" w:hAnsi="Calibri" w:cs="Calibri"/>
-                <w:sz w:val="22"/>
-                <w:szCs w:val="22"/>
-                <w:lang w:val="en-CA" w:eastAsia="en-CA"/>
-              </w:rPr>
-            </w:pPr>
-            <w:r>
-              <w:rPr>
-                <w:rFonts w:ascii="Calibri" w:hAnsi="Calibri" w:cs="Calibri"/>
-                <w:sz w:val="22"/>
-                <w:szCs w:val="22"/>
-                <w:lang w:val="en-CA" w:eastAsia="en-CA"/>
-              </w:rPr>
-              <w:t xml:space="preserve">1130</w:t>
-            </w:r>
-          </w:p>
-        </w:tc>
-        <w:tc>
-          <w:tcPr>
-            <w:tcW w:w="1077" w:type="dxa"/>
-            <w:tcBorders>
-              <w:top w:val="nil"/>
-              <w:left w:val="nil"/>
-              <w:bottom w:val="single" w:sz="8" w:space="0" w:color="auto"/>
-              <w:right w:val="single" w:sz="8" w:space="0" w:color="auto"/>
-            </w:tcBorders>
-            <w:shd w:val="clear" w:color="auto" w:fill="auto"/>
-            <w:noWrap/>
-          </w:tcPr>
-          <w:p>
-            <w:pPr>
-              <w:spacing w:before="30"/>
-              <w:jc w:val="center"/>
-              <w:rPr>
-                <w:rFonts w:ascii="Calibri" w:hAnsi="Calibri" w:cs="Calibri"/>
-                <w:sz w:val="22"/>
-                <w:szCs w:val="22"/>
-                <w:lang w:val="en-CA" w:eastAsia="en-CA"/>
-              </w:rPr>
-            </w:pPr>
-            <w:r>
-              <w:rPr>
-                <w:rFonts w:ascii="Calibri" w:hAnsi="Calibri" w:cs="Calibri"/>
-                <w:sz w:val="22"/>
-                <w:szCs w:val="22"/>
-                <w:lang w:val="en-CA" w:eastAsia="en-CA"/>
-              </w:rPr>
-              <w:t xml:space="preserve">639.770</w:t>
-            </w:r>
-          </w:p>
-        </w:tc>
-        <w:tc>
-          <w:tcPr>
-            <w:tcW w:w="737" w:type="dxa"/>
-            <w:tcBorders>
-              <w:top w:val="nil"/>
-              <w:left w:val="nil"/>
-              <w:bottom w:val="single" w:sz="4" w:space="0" w:color="auto"/>
-              <w:right w:val="single" w:sz="4" w:space="0" w:color="auto"/>
-            </w:tcBorders>
-            <w:shd w:val="clear" w:color="auto" w:fill="auto"/>
-            <w:noWrap/>
-          </w:tcPr>
-          <w:p>
-            <w:pPr>
-              <w:spacing w:before="30"/>
-              <w:jc w:val="center"/>
-              <w:rPr>
-                <w:rFonts w:ascii="Calibri" w:hAnsi="Calibri" w:cs="Calibri"/>
-                <w:sz w:val="22"/>
-                <w:szCs w:val="22"/>
-                <w:lang w:val="en-CA" w:eastAsia="en-CA"/>
-              </w:rPr>
-            </w:pPr>
-            <w:r>
-              <w:rPr>
-                <w:rFonts w:ascii="Calibri" w:hAnsi="Calibri" w:cs="Calibri"/>
-                <w:sz w:val="22"/>
-                <w:szCs w:val="22"/>
-                <w:lang w:val="en-CA" w:eastAsia="en-CA"/>
-              </w:rPr>
-              <w:t xml:space="preserve">1573</w:t>
-            </w:r>
-          </w:p>
-        </w:tc>
-        <w:tc>
-          <w:tcPr>
-            <w:tcW w:w="1077" w:type="dxa"/>
-            <w:tcBorders>
-              <w:top w:val="nil"/>
-              <w:left w:val="nil"/>
-              <w:bottom w:val="single" w:sz="4" w:space="0" w:color="auto"/>
-              <w:right w:val="single" w:sz="4" w:space="0" w:color="auto"/>
-            </w:tcBorders>
-            <w:shd w:val="clear" w:color="auto" w:fill="auto"/>
-            <w:noWrap/>
-          </w:tcPr>
-          <w:p>
-            <w:pPr>
-              <w:spacing w:before="30"/>
-              <w:jc w:val="center"/>
-              <w:rPr>
-                <w:rFonts w:ascii="Calibri" w:hAnsi="Calibri" w:cs="Calibri"/>
-                <w:sz w:val="22"/>
-                <w:szCs w:val="22"/>
-                <w:lang w:val="en-CA" w:eastAsia="en-CA"/>
-              </w:rPr>
-            </w:pPr>
-            <w:r>
-              <w:rPr>
-                <w:rFonts w:ascii="Calibri" w:hAnsi="Calibri" w:cs="Calibri"/>
-                <w:sz w:val="22"/>
-                <w:szCs w:val="22"/>
-                <w:lang w:val="en-CA" w:eastAsia="en-CA"/>
-              </w:rPr>
-              <w:t xml:space="preserve">1031.512</w:t>
-            </w:r>
-          </w:p>
-        </w:tc>
-        <w:tc>
-          <w:tcPr>
-            <w:tcW w:w="1463" w:type="dxa"/>
-            <w:tcBorders>
-              <w:top w:val="single" w:sz="4" w:space="0" w:color="auto"/>
-              <w:left w:val="single" w:sz="4" w:space="0" w:color="auto"/>
-              <w:bottom w:val="single" w:sz="4" w:space="0" w:color="auto"/>
-              <w:right w:val="single" w:sz="4" w:space="0" w:color="auto"/>
-            </w:tcBorders>
-            <w:shd w:val="clear" w:color="auto" w:fill="auto"/>
-            <w:noWrap/>
-          </w:tcPr>
-          <w:p>
-            <w:pPr>
-              <w:spacing w:before="30"/>
-              <w:jc w:val="center"/>
-              <w:rPr>
-                <w:rFonts w:ascii="Calibri" w:hAnsi="Calibri" w:cs="Calibri"/>
-                <w:sz w:val="22"/>
-                <w:szCs w:val="22"/>
-              </w:rPr>
-            </w:pPr>
-            <w:r>
-              <w:rPr>
-                <w:rFonts w:ascii="Calibri" w:hAnsi="Calibri" w:cs="Calibri"/>
-                <w:sz w:val="22"/>
-                <w:szCs w:val="22"/>
-                <w:lang w:val="en-CA" w:eastAsia="en-CA"/>
-              </w:rPr>
-              <w:t xml:space="preserve">
-                <w:r>
-                  <w:rPr>
-                    <w:color w:val="FF0000"/>
-                  </w:rPr>
-                  <w:t>-28.2%</w:t>
-                </w:r>
-              </w:t>
-            </w:r>
-          </w:p>
-        </w:tc>
-        <w:tc>
-          <w:tcPr>
-            <w:tcW w:w="1471" w:type="dxa"/>
-            <w:tcBorders>
-              <w:top w:val="single" w:sz="4" w:space="0" w:color="auto"/>
-              <w:left w:val="single" w:sz="4" w:space="0" w:color="auto"/>
-              <w:bottom w:val="single" w:sz="4" w:space="0" w:color="auto"/>
-              <w:right w:val="single" w:sz="4" w:space="0" w:color="auto"/>
-            </w:tcBorders>
-            <w:shd w:val="clear" w:color="auto" w:fill="auto"/>
-            <w:noWrap/>
-          </w:tcPr>
-          <w:p>
-            <w:pPr>
-              <w:spacing w:before="30"/>
-              <w:jc w:val="center"/>
-              <w:rPr>
-                <w:rFonts w:ascii="Calibri" w:hAnsi="Calibri" w:cs="Calibri"/>
-                <w:sz w:val="22"/>
-                <w:szCs w:val="22"/>
-              </w:rPr>
-            </w:pPr>
-            <w:r>
-              <w:rPr>
-                <w:rFonts w:ascii="Calibri" w:hAnsi="Calibri" w:cs="Calibri"/>
-                <w:sz w:val="22"/>
-                <w:szCs w:val="22"/>
-                <w:lang w:val="en-CA" w:eastAsia="en-CA"/>
-              </w:rPr>
-              <w:t xml:space="preserve">
-                <w:r>
-                  <w:rPr>
-                    <w:color w:val="FF0000"/>
-                  </w:rPr>
-                  <w:t>-38.0%</w:t>
-                </w:r>
-              </w:t>
-            </w:r>
-          </w:p>
-        </w:tc>
-      </w:tr>
-      <w:tr>
-        <w:trPr>
-          <w:trHeight w:val="315"/>
-        </w:trPr>
-        <w:tc>
-          <w:tcPr>
-            <w:tcW w:w="1697" w:type="dxa"/>
-            <w:vMerge/>
-            <w:vAlign w:val="center"/>
-            <w:hideMark/>
-          </w:tcPr>
-          <w:p>
-            <w:pPr>
-              <w:rPr>
-                <w:rFonts w:ascii="Calibri" w:hAnsi="Calibri" w:cs="Calibri"/>
-                <w:b/>
-                <w:bCs/>
-                <w:sz w:val="22"/>
-                <w:szCs w:val="22"/>
-              </w:rPr>
-            </w:pPr>
-          </w:p>
-        </w:tc>
-        <w:tc>
-          <w:tcPr>
-            <w:tcW w:w="3114" w:type="dxa"/>
-            <w:shd w:val="clear" w:color="auto" w:fill="auto"/>
-            <w:noWrap/>
-            <w:vAlign w:val="center"/>
-            <w:hideMark/>
-          </w:tcPr>
-          <w:p>
-            <w:pPr>
-              <w:rPr>
-                <w:rFonts w:ascii="Calibri" w:hAnsi="Calibri" w:cs="Calibri"/>
-                <w:sz w:val="22"/>
-                <w:szCs w:val="22"/>
-              </w:rPr>
-            </w:pPr>
-            <w:r>
-              <w:rPr>
-                <w:rFonts w:ascii="Calibri" w:hAnsi="Calibri" w:cs="Calibri"/>
-                <w:sz w:val="22"/>
-                <w:szCs w:val="22"/>
-              </w:rPr>
-              <w:t>Non-Credential</w:t>
-            </w:r>
-          </w:p>
-        </w:tc>
-        <w:tc>
-          <w:tcPr>
-            <w:tcW w:w="737" w:type="dxa"/>
-            <w:tcBorders>
-              <w:top w:val="nil"/>
-              <w:left w:val="single" w:sz="8" w:space="0" w:color="auto"/>
-              <w:bottom w:val="single" w:sz="8" w:space="0" w:color="auto"/>
-              <w:right w:val="single" w:sz="8" w:space="0" w:color="auto"/>
-            </w:tcBorders>
-            <w:shd w:val="clear" w:color="auto" w:fill="auto"/>
-            <w:noWrap/>
-          </w:tcPr>
-          <w:p>
-            <w:pPr>
-              <w:spacing w:before="30"/>
-              <w:jc w:val="center"/>
-              <w:rPr>
-                <w:rFonts w:ascii="Calibri" w:hAnsi="Calibri" w:cs="Calibri"/>
-                <w:sz w:val="22"/>
-                <w:szCs w:val="22"/>
-                <w:lang w:val="en-CA" w:eastAsia="en-CA"/>
-              </w:rPr>
-            </w:pPr>
-            <w:r>
-              <w:rPr>
-                <w:rFonts w:ascii="Calibri" w:hAnsi="Calibri" w:cs="Calibri"/>
-                <w:sz w:val="22"/>
-                <w:szCs w:val="22"/>
-                <w:lang w:val="en-CA" w:eastAsia="en-CA"/>
-              </w:rPr>
-              <w:t xml:space="preserve">344</w:t>
-            </w:r>
-          </w:p>
-        </w:tc>
-        <w:tc>
-          <w:tcPr>
-            <w:tcW w:w="1077" w:type="dxa"/>
-            <w:tcBorders>
-              <w:top w:val="nil"/>
-              <w:left w:val="nil"/>
-              <w:bottom w:val="single" w:sz="8" w:space="0" w:color="auto"/>
-              <w:right w:val="single" w:sz="8" w:space="0" w:color="auto"/>
-            </w:tcBorders>
-            <w:shd w:val="clear" w:color="auto" w:fill="auto"/>
-            <w:noWrap/>
-          </w:tcPr>
-          <w:p>
-            <w:pPr>
-              <w:spacing w:before="30"/>
-              <w:jc w:val="center"/>
-              <w:rPr>
-                <w:rFonts w:ascii="Calibri" w:hAnsi="Calibri" w:cs="Calibri"/>
-                <w:sz w:val="22"/>
-                <w:szCs w:val="22"/>
-                <w:lang w:val="en-CA" w:eastAsia="en-CA"/>
-              </w:rPr>
-            </w:pPr>
-            <w:r>
-              <w:rPr>
-                <w:rFonts w:ascii="Calibri" w:hAnsi="Calibri" w:cs="Calibri"/>
-                <w:sz w:val="22"/>
-                <w:szCs w:val="22"/>
-                <w:lang w:val="en-CA" w:eastAsia="en-CA"/>
-              </w:rPr>
-              <w:t xml:space="preserve">248.228</w:t>
-            </w:r>
-          </w:p>
-        </w:tc>
-        <w:tc>
-          <w:tcPr>
-            <w:tcW w:w="737" w:type="dxa"/>
-            <w:tcBorders>
-              <w:top w:val="nil"/>
-              <w:left w:val="nil"/>
-              <w:bottom w:val="single" w:sz="4" w:space="0" w:color="auto"/>
-              <w:right w:val="single" w:sz="4" w:space="0" w:color="auto"/>
-            </w:tcBorders>
-            <w:shd w:val="clear" w:color="auto" w:fill="auto"/>
-            <w:noWrap/>
-          </w:tcPr>
-          <w:p>
-            <w:pPr>
-              <w:spacing w:before="30"/>
-              <w:jc w:val="center"/>
-              <w:rPr>
-                <w:rFonts w:ascii="Calibri" w:hAnsi="Calibri" w:cs="Calibri"/>
-                <w:sz w:val="22"/>
-                <w:szCs w:val="22"/>
-                <w:lang w:val="en-CA" w:eastAsia="en-CA"/>
-              </w:rPr>
-            </w:pPr>
-            <w:r>
-              <w:rPr>
-                <w:rFonts w:ascii="Calibri" w:hAnsi="Calibri" w:cs="Calibri"/>
-                <w:sz w:val="22"/>
-                <w:szCs w:val="22"/>
-                <w:lang w:val="en-CA" w:eastAsia="en-CA"/>
-              </w:rPr>
-              <w:t xml:space="preserve">352</w:t>
-            </w:r>
-          </w:p>
-        </w:tc>
-        <w:tc>
-          <w:tcPr>
-            <w:tcW w:w="1077" w:type="dxa"/>
-            <w:tcBorders>
-              <w:top w:val="nil"/>
-              <w:left w:val="nil"/>
-              <w:bottom w:val="single" w:sz="4" w:space="0" w:color="auto"/>
-              <w:right w:val="single" w:sz="4" w:space="0" w:color="auto"/>
-            </w:tcBorders>
-            <w:shd w:val="clear" w:color="auto" w:fill="auto"/>
-            <w:noWrap/>
-          </w:tcPr>
-          <w:p>
-            <w:pPr>
-              <w:spacing w:before="30"/>
-              <w:jc w:val="center"/>
-              <w:rPr>
-                <w:rFonts w:ascii="Calibri" w:hAnsi="Calibri" w:cs="Calibri"/>
-                <w:sz w:val="22"/>
-                <w:szCs w:val="22"/>
-                <w:lang w:val="en-CA" w:eastAsia="en-CA"/>
-              </w:rPr>
-            </w:pPr>
-            <w:r>
-              <w:rPr>
-                <w:rFonts w:ascii="Calibri" w:hAnsi="Calibri" w:cs="Calibri"/>
-                <w:sz w:val="22"/>
-                <w:szCs w:val="22"/>
-                <w:lang w:val="en-CA" w:eastAsia="en-CA"/>
-              </w:rPr>
-              <w:t xml:space="preserve">275.206</w:t>
-            </w:r>
-          </w:p>
-        </w:tc>
-        <w:tc>
-          <w:tcPr>
-            <w:tcW w:w="1463" w:type="dxa"/>
-            <w:tcBorders>
-              <w:top w:val="single" w:sz="4" w:space="0" w:color="auto"/>
-              <w:left w:val="single" w:sz="4" w:space="0" w:color="auto"/>
-              <w:bottom w:val="single" w:sz="4" w:space="0" w:color="auto"/>
-              <w:right w:val="single" w:sz="4" w:space="0" w:color="auto"/>
-            </w:tcBorders>
-            <w:shd w:val="clear" w:color="auto" w:fill="auto"/>
-            <w:noWrap/>
-          </w:tcPr>
-          <w:p>
-            <w:pPr>
-              <w:spacing w:before="30"/>
-              <w:jc w:val="center"/>
-              <w:rPr>
-                <w:rFonts w:ascii="Calibri" w:hAnsi="Calibri" w:cs="Calibri"/>
-                <w:sz w:val="22"/>
-                <w:szCs w:val="22"/>
-              </w:rPr>
-            </w:pPr>
-            <w:r>
-              <w:rPr>
-                <w:rFonts w:ascii="Calibri" w:hAnsi="Calibri" w:cs="Calibri"/>
-                <w:sz w:val="22"/>
-                <w:szCs w:val="22"/>
-                <w:lang w:val="en-CA" w:eastAsia="en-CA"/>
-              </w:rPr>
-              <w:t xml:space="preserve">
-                <w:r>
-                  <w:rPr>
-                    <w:color w:val="FF0000"/>
-                  </w:rPr>
-                  <w:t>-2.3%</w:t>
-                </w:r>
-              </w:t>
-            </w:r>
-          </w:p>
-        </w:tc>
-        <w:tc>
-          <w:tcPr>
-            <w:tcW w:w="1471" w:type="dxa"/>
-            <w:tcBorders>
-              <w:top w:val="single" w:sz="4" w:space="0" w:color="auto"/>
-              <w:left w:val="single" w:sz="4" w:space="0" w:color="auto"/>
-              <w:bottom w:val="single" w:sz="4" w:space="0" w:color="auto"/>
-              <w:right w:val="single" w:sz="4" w:space="0" w:color="auto"/>
-            </w:tcBorders>
-            <w:shd w:val="clear" w:color="auto" w:fill="auto"/>
-            <w:noWrap/>
-          </w:tcPr>
-          <w:p>
-            <w:pPr>
-              <w:spacing w:before="30"/>
-              <w:jc w:val="center"/>
-              <w:rPr>
-                <w:rFonts w:ascii="Calibri" w:hAnsi="Calibri" w:cs="Calibri"/>
-                <w:sz w:val="22"/>
-                <w:szCs w:val="22"/>
-              </w:rPr>
-            </w:pPr>
-            <w:r>
-              <w:rPr>
-                <w:rFonts w:ascii="Calibri" w:hAnsi="Calibri" w:cs="Calibri"/>
-                <w:sz w:val="22"/>
-                <w:szCs w:val="22"/>
-                <w:lang w:val="en-CA" w:eastAsia="en-CA"/>
-              </w:rPr>
-              <w:t xml:space="preserve">
-                <w:r>
-                  <w:rPr>
-                    <w:color w:val="FF0000"/>
-                  </w:rPr>
-                  <w:t>-9.8%</w:t>
-                </w:r>
-              </w:t>
-            </w:r>
-          </w:p>
-        </w:tc>
-      </w:tr>
-      <w:tr>
-        <w:trPr>
-          <w:trHeight w:val="315"/>
-        </w:trPr>
-        <w:tc>
-          <w:tcPr>
-            <w:tcW w:w="1697" w:type="dxa"/>
-            <w:vMerge w:val="restart"/>
-            <w:shd w:val="clear" w:color="auto" w:fill="auto"/>
-            <w:noWrap/>
-            <w:vAlign w:val="center"/>
-            <w:hideMark/>
-          </w:tcPr>
-          <w:p>
-            <w:pPr>
-              <w:jc w:val="center"/>
-              <w:rPr>
-                <w:rFonts w:ascii="Calibri" w:hAnsi="Calibri" w:cs="Calibri"/>
-                <w:b/>
-                <w:bCs/>
-                <w:sz w:val="22"/>
-                <w:szCs w:val="22"/>
-              </w:rPr>
-            </w:pPr>
-            <w:r>
-              <w:rPr>
-                <w:rFonts w:ascii="Calibri" w:hAnsi="Calibri" w:cs="Calibri"/>
-                <w:b/>
-                <w:bCs/>
-                <w:sz w:val="22"/>
-                <w:szCs w:val="22"/>
-              </w:rPr>
-              <w:t>By Term</w:t>
-            </w:r>
-          </w:p>
-        </w:tc>
-        <w:tc>
-          <w:tcPr>
-            <w:tcW w:w="3114" w:type="dxa"/>
-            <w:shd w:val="clear" w:color="auto" w:fill="auto"/>
-            <w:noWrap/>
-            <w:vAlign w:val="center"/>
-            <w:hideMark/>
-          </w:tcPr>
-          <w:p>
-            <w:pPr>
-              <w:rPr>
-                <w:rFonts w:ascii="Calibri" w:hAnsi="Calibri" w:cs="Calibri"/>
-                <w:sz w:val="22"/>
-                <w:szCs w:val="22"/>
-              </w:rPr>
-            </w:pPr>
-            <w:r>
-              <w:rPr>
-                <w:rFonts w:ascii="Calibri" w:hAnsi="Calibri" w:cs="Calibri"/>
-                <w:sz w:val="22"/>
-                <w:szCs w:val="22"/>
-              </w:rPr>
-              <w:t>Fall</w:t>
-            </w:r>
-          </w:p>
-        </w:tc>
-        <w:tc>
-          <w:tcPr>
-            <w:tcW w:w="737" w:type="dxa"/>
-            <w:tcBorders>
-              <w:top w:val="nil"/>
-              <w:left w:val="single" w:sz="8" w:space="0" w:color="auto"/>
-              <w:bottom w:val="single" w:sz="8" w:space="0" w:color="auto"/>
-              <w:right w:val="single" w:sz="8" w:space="0" w:color="auto"/>
-            </w:tcBorders>
-            <w:shd w:val="clear" w:color="auto" w:fill="auto"/>
-            <w:noWrap/>
-          </w:tcPr>
-          <w:p>
-            <w:pPr>
-              <w:spacing w:before="30"/>
-              <w:jc w:val="center"/>
-              <w:rPr>
-                <w:rFonts w:ascii="Calibri" w:hAnsi="Calibri" w:cs="Calibri"/>
-                <w:sz w:val="22"/>
-                <w:szCs w:val="22"/>
-                <w:lang w:val="en-CA" w:eastAsia="en-CA"/>
-              </w:rPr>
-            </w:pPr>
-            <w:r>
-              <w:rPr>
-                <w:rFonts w:ascii="Calibri" w:hAnsi="Calibri" w:cs="Calibri"/>
-                <w:sz w:val="22"/>
-                <w:szCs w:val="22"/>
-                <w:lang w:val="en-CA" w:eastAsia="en-CA"/>
-              </w:rPr>
-              <w:t xml:space="preserve">1810</w:t>
-            </w:r>
-          </w:p>
-        </w:tc>
-        <w:tc>
-          <w:tcPr>
-            <w:tcW w:w="1077" w:type="dxa"/>
-            <w:tcBorders>
-              <w:top w:val="nil"/>
-              <w:left w:val="nil"/>
-              <w:bottom w:val="single" w:sz="8" w:space="0" w:color="auto"/>
-              <w:right w:val="single" w:sz="8" w:space="0" w:color="auto"/>
-            </w:tcBorders>
-            <w:shd w:val="clear" w:color="auto" w:fill="auto"/>
-            <w:noWrap/>
-          </w:tcPr>
-          <w:p>
-            <w:pPr>
-              <w:spacing w:before="30"/>
-              <w:jc w:val="center"/>
-              <w:rPr>
-                <w:rFonts w:ascii="Calibri" w:hAnsi="Calibri" w:cs="Calibri"/>
-                <w:sz w:val="22"/>
-                <w:szCs w:val="22"/>
-                <w:lang w:val="en-CA" w:eastAsia="en-CA"/>
-              </w:rPr>
-            </w:pPr>
-            <w:r>
-              <w:rPr>
-                <w:rFonts w:ascii="Calibri" w:hAnsi="Calibri" w:cs="Calibri"/>
-                <w:sz w:val="22"/>
-                <w:szCs w:val="22"/>
-                <w:lang w:val="en-CA" w:eastAsia="en-CA"/>
-              </w:rPr>
-              <w:t xml:space="preserve">721.003</w:t>
-            </w:r>
-          </w:p>
-        </w:tc>
-        <w:tc>
-          <w:tcPr>
-            <w:tcW w:w="737" w:type="dxa"/>
-            <w:tcBorders>
-              <w:top w:val="nil"/>
-              <w:left w:val="nil"/>
-              <w:bottom w:val="single" w:sz="4" w:space="0" w:color="auto"/>
-              <w:right w:val="single" w:sz="4" w:space="0" w:color="auto"/>
-            </w:tcBorders>
-            <w:shd w:val="clear" w:color="auto" w:fill="auto"/>
-            <w:noWrap/>
-          </w:tcPr>
-          <w:p>
-            <w:pPr>
-              <w:spacing w:before="30"/>
-              <w:jc w:val="center"/>
-              <w:rPr>
-                <w:rFonts w:ascii="Calibri" w:hAnsi="Calibri" w:cs="Calibri"/>
-                <w:sz w:val="22"/>
-                <w:szCs w:val="22"/>
-                <w:lang w:val="en-CA" w:eastAsia="en-CA"/>
-              </w:rPr>
-            </w:pPr>
-            <w:r>
-              <w:rPr>
-                <w:rFonts w:ascii="Calibri" w:hAnsi="Calibri" w:cs="Calibri"/>
-                <w:sz w:val="22"/>
-                <w:szCs w:val="22"/>
-                <w:lang w:val="en-CA" w:eastAsia="en-CA"/>
-              </w:rPr>
-              <w:t xml:space="preserve">2288</w:t>
-            </w:r>
-          </w:p>
-        </w:tc>
-        <w:tc>
-          <w:tcPr>
-            <w:tcW w:w="1077" w:type="dxa"/>
-            <w:tcBorders>
-              <w:top w:val="nil"/>
-              <w:left w:val="nil"/>
-              <w:bottom w:val="single" w:sz="4" w:space="0" w:color="auto"/>
-              <w:right w:val="single" w:sz="4" w:space="0" w:color="auto"/>
-            </w:tcBorders>
-            <w:shd w:val="clear" w:color="auto" w:fill="auto"/>
-            <w:noWrap/>
-          </w:tcPr>
-          <w:p>
-            <w:pPr>
-              <w:spacing w:before="30"/>
-              <w:jc w:val="center"/>
-              <w:rPr>
-                <w:rFonts w:ascii="Calibri" w:hAnsi="Calibri" w:cs="Calibri"/>
-                <w:sz w:val="22"/>
-                <w:szCs w:val="22"/>
-                <w:lang w:val="en-CA" w:eastAsia="en-CA"/>
-              </w:rPr>
-            </w:pPr>
-            <w:r>
-              <w:rPr>
-                <w:rFonts w:ascii="Calibri" w:hAnsi="Calibri" w:cs="Calibri"/>
-                <w:sz w:val="22"/>
-                <w:szCs w:val="22"/>
-                <w:lang w:val="en-CA" w:eastAsia="en-CA"/>
-              </w:rPr>
-              <w:t xml:space="preserve">1029.102</w:t>
-            </w:r>
-          </w:p>
-        </w:tc>
-        <w:tc>
-          <w:tcPr>
-            <w:tcW w:w="1463" w:type="dxa"/>
-            <w:tcBorders>
-              <w:top w:val="single" w:sz="4" w:space="0" w:color="auto"/>
-              <w:left w:val="single" w:sz="4" w:space="0" w:color="auto"/>
-              <w:bottom w:val="single" w:sz="4" w:space="0" w:color="auto"/>
-              <w:right w:val="single" w:sz="4" w:space="0" w:color="auto"/>
-            </w:tcBorders>
-            <w:shd w:val="clear" w:color="auto" w:fill="auto"/>
-            <w:noWrap/>
-          </w:tcPr>
-          <w:p>
-            <w:pPr>
-              <w:spacing w:before="30"/>
-              <w:jc w:val="center"/>
-              <w:rPr>
-                <w:rFonts w:ascii="Calibri" w:hAnsi="Calibri" w:cs="Calibri"/>
-                <w:sz w:val="22"/>
-                <w:szCs w:val="22"/>
-              </w:rPr>
-            </w:pPr>
-            <w:r>
-              <w:rPr>
-                <w:rFonts w:ascii="Calibri" w:hAnsi="Calibri" w:cs="Calibri"/>
-                <w:sz w:val="22"/>
-                <w:szCs w:val="22"/>
-                <w:lang w:val="en-CA" w:eastAsia="en-CA"/>
-              </w:rPr>
-              <w:t xml:space="preserve">
-                <w:r>
-                  <w:rPr>
-                    <w:color w:val="FF0000"/>
-                  </w:rPr>
-                  <w:t>-20.9%</w:t>
-                </w:r>
-              </w:t>
-            </w:r>
-          </w:p>
-        </w:tc>
-        <w:tc>
-          <w:tcPr>
-            <w:tcW w:w="1471" w:type="dxa"/>
-            <w:tcBorders>
-              <w:top w:val="single" w:sz="4" w:space="0" w:color="auto"/>
-              <w:left w:val="single" w:sz="4" w:space="0" w:color="auto"/>
-              <w:bottom w:val="single" w:sz="4" w:space="0" w:color="auto"/>
-              <w:right w:val="single" w:sz="4" w:space="0" w:color="auto"/>
-            </w:tcBorders>
-            <w:shd w:val="clear" w:color="auto" w:fill="auto"/>
-            <w:noWrap/>
-          </w:tcPr>
-          <w:p>
-            <w:pPr>
-              <w:spacing w:before="30"/>
-              <w:jc w:val="center"/>
-              <w:rPr>
-                <w:rFonts w:ascii="Calibri" w:hAnsi="Calibri" w:cs="Calibri"/>
-                <w:sz w:val="22"/>
-                <w:szCs w:val="22"/>
-              </w:rPr>
-            </w:pPr>
-            <w:r>
-              <w:rPr>
-                <w:rFonts w:ascii="Calibri" w:hAnsi="Calibri" w:cs="Calibri"/>
-                <w:sz w:val="22"/>
-                <w:szCs w:val="22"/>
-                <w:lang w:val="en-CA" w:eastAsia="en-CA"/>
-              </w:rPr>
-              <w:t xml:space="preserve">
-                <w:r>
-                  <w:rPr>
-                    <w:color w:val="FF0000"/>
-                  </w:rPr>
-                  <w:t>-29.9%</w:t>
-                </w:r>
-              </w:t>
-            </w:r>
-          </w:p>
-        </w:tc>
-      </w:tr>
-      <w:tr>
-        <w:trPr>
-          <w:trHeight w:val="315"/>
-        </w:trPr>
-        <w:tc>
-          <w:tcPr>
-            <w:tcW w:w="1697" w:type="dxa"/>
-            <w:vMerge/>
-            <w:vAlign w:val="center"/>
-            <w:hideMark/>
-          </w:tcPr>
-          <w:p>
-            <w:pPr>
-              <w:rPr>
-                <w:rFonts w:ascii="Calibri" w:hAnsi="Calibri" w:cs="Calibri"/>
-                <w:b/>
-                <w:bCs/>
-                <w:sz w:val="22"/>
-                <w:szCs w:val="22"/>
-              </w:rPr>
-            </w:pPr>
-          </w:p>
-        </w:tc>
-        <w:tc>
-          <w:tcPr>
-            <w:tcW w:w="3114" w:type="dxa"/>
-            <w:shd w:val="clear" w:color="auto" w:fill="auto"/>
-            <w:noWrap/>
-            <w:vAlign w:val="center"/>
-            <w:hideMark/>
-          </w:tcPr>
-          <w:p>
-            <w:pPr>
-              <w:rPr>
-                <w:rFonts w:ascii="Calibri" w:hAnsi="Calibri" w:cs="Calibri"/>
-                <w:sz w:val="22"/>
-                <w:szCs w:val="22"/>
-              </w:rPr>
-            </w:pPr>
-            <w:r>
-              <w:rPr>
-                <w:rFonts w:ascii="Calibri" w:hAnsi="Calibri" w:cs="Calibri"/>
-                <w:sz w:val="22"/>
-                <w:szCs w:val="22"/>
-              </w:rPr>
-              <w:t>Winter</w:t>
-            </w:r>
-          </w:p>
-        </w:tc>
-        <w:tc>
-          <w:tcPr>
-            <w:tcW w:w="737" w:type="dxa"/>
-            <w:tcBorders>
-              <w:top w:val="nil"/>
-              <w:left w:val="single" w:sz="8" w:space="0" w:color="auto"/>
-              <w:bottom w:val="single" w:sz="8" w:space="0" w:color="auto"/>
-              <w:right w:val="single" w:sz="8" w:space="0" w:color="auto"/>
-            </w:tcBorders>
-            <w:shd w:val="clear" w:color="auto" w:fill="auto"/>
-            <w:noWrap/>
-          </w:tcPr>
-          <w:p>
-            <w:pPr>
-              <w:spacing w:before="30"/>
-              <w:jc w:val="center"/>
-              <w:rPr>
-                <w:rFonts w:ascii="Calibri" w:hAnsi="Calibri" w:cs="Calibri"/>
-                <w:sz w:val="22"/>
-                <w:szCs w:val="22"/>
-                <w:lang w:val="en-CA" w:eastAsia="en-CA"/>
-              </w:rPr>
-            </w:pPr>
-            <w:r>
-              <w:rPr>
-                <w:rFonts w:ascii="Calibri" w:hAnsi="Calibri" w:cs="Calibri"/>
-                <w:sz w:val="22"/>
-                <w:szCs w:val="22"/>
-                <w:lang w:val="en-CA" w:eastAsia="en-CA"/>
-              </w:rPr>
-              <w:t xml:space="preserve">607</w:t>
-            </w:r>
-          </w:p>
-        </w:tc>
-        <w:tc>
-          <w:tcPr>
-            <w:tcW w:w="1077" w:type="dxa"/>
-            <w:tcBorders>
-              <w:top w:val="nil"/>
-              <w:left w:val="nil"/>
-              <w:bottom w:val="single" w:sz="8" w:space="0" w:color="auto"/>
-              <w:right w:val="single" w:sz="8" w:space="0" w:color="auto"/>
-            </w:tcBorders>
-            <w:shd w:val="clear" w:color="auto" w:fill="auto"/>
-            <w:noWrap/>
-          </w:tcPr>
-          <w:p>
-            <w:pPr>
-              <w:spacing w:before="30"/>
-              <w:jc w:val="center"/>
-              <w:rPr>
-                <w:rFonts w:ascii="Calibri" w:hAnsi="Calibri" w:cs="Calibri"/>
-                <w:sz w:val="22"/>
-                <w:szCs w:val="22"/>
-                <w:lang w:val="en-CA" w:eastAsia="en-CA"/>
-              </w:rPr>
-            </w:pPr>
-            <w:r>
-              <w:rPr>
-                <w:rFonts w:ascii="Calibri" w:hAnsi="Calibri" w:cs="Calibri"/>
-                <w:sz w:val="22"/>
-                <w:szCs w:val="22"/>
-                <w:lang w:val="en-CA" w:eastAsia="en-CA"/>
-              </w:rPr>
-              <w:t xml:space="preserve">212.472</w:t>
-            </w:r>
-          </w:p>
-        </w:tc>
-        <w:tc>
-          <w:tcPr>
-            <w:tcW w:w="737" w:type="dxa"/>
-            <w:tcBorders>
-              <w:top w:val="nil"/>
-              <w:left w:val="nil"/>
-              <w:bottom w:val="single" w:sz="4" w:space="0" w:color="auto"/>
-              <w:right w:val="single" w:sz="4" w:space="0" w:color="auto"/>
-            </w:tcBorders>
-            <w:shd w:val="clear" w:color="auto" w:fill="auto"/>
-            <w:noWrap/>
-          </w:tcPr>
-          <w:p>
-            <w:pPr>
-              <w:spacing w:before="30"/>
-              <w:jc w:val="center"/>
-              <w:rPr>
-                <w:rFonts w:ascii="Calibri" w:hAnsi="Calibri" w:cs="Calibri"/>
-                <w:sz w:val="22"/>
-                <w:szCs w:val="22"/>
-                <w:lang w:val="en-CA" w:eastAsia="en-CA"/>
-              </w:rPr>
-            </w:pPr>
-            <w:r>
-              <w:rPr>
-                <w:rFonts w:ascii="Calibri" w:hAnsi="Calibri" w:cs="Calibri"/>
-                <w:sz w:val="22"/>
-                <w:szCs w:val="22"/>
-                <w:lang w:val="en-CA" w:eastAsia="en-CA"/>
-              </w:rPr>
-              <w:t xml:space="preserve">898</w:t>
-            </w:r>
-          </w:p>
-        </w:tc>
-        <w:tc>
-          <w:tcPr>
-            <w:tcW w:w="1077" w:type="dxa"/>
-            <w:tcBorders>
-              <w:top w:val="nil"/>
-              <w:left w:val="nil"/>
-              <w:bottom w:val="single" w:sz="4" w:space="0" w:color="auto"/>
-              <w:right w:val="single" w:sz="4" w:space="0" w:color="auto"/>
-            </w:tcBorders>
-            <w:shd w:val="clear" w:color="auto" w:fill="auto"/>
-            <w:noWrap/>
-          </w:tcPr>
-          <w:p>
-            <w:pPr>
-              <w:spacing w:before="30"/>
-              <w:jc w:val="center"/>
-              <w:rPr>
-                <w:rFonts w:ascii="Calibri" w:hAnsi="Calibri" w:cs="Calibri"/>
-                <w:sz w:val="22"/>
-                <w:szCs w:val="22"/>
-                <w:lang w:val="en-CA" w:eastAsia="en-CA"/>
-              </w:rPr>
-            </w:pPr>
-            <w:r>
-              <w:rPr>
-                <w:rFonts w:ascii="Calibri" w:hAnsi="Calibri" w:cs="Calibri"/>
-                <w:sz w:val="22"/>
-                <w:szCs w:val="22"/>
-                <w:lang w:val="en-CA" w:eastAsia="en-CA"/>
-              </w:rPr>
-              <w:t xml:space="preserve">378.797</w:t>
-            </w:r>
-          </w:p>
-        </w:tc>
-        <w:tc>
-          <w:tcPr>
-            <w:tcW w:w="1463" w:type="dxa"/>
-            <w:tcBorders>
-              <w:top w:val="single" w:sz="4" w:space="0" w:color="auto"/>
-              <w:left w:val="single" w:sz="4" w:space="0" w:color="auto"/>
-              <w:bottom w:val="single" w:sz="4" w:space="0" w:color="auto"/>
-              <w:right w:val="single" w:sz="4" w:space="0" w:color="auto"/>
-            </w:tcBorders>
-            <w:shd w:val="clear" w:color="auto" w:fill="auto"/>
-            <w:noWrap/>
-          </w:tcPr>
-          <w:p>
-            <w:pPr>
-              <w:spacing w:before="30"/>
-              <w:jc w:val="center"/>
-              <w:rPr>
-                <w:rFonts w:ascii="Calibri" w:hAnsi="Calibri" w:cs="Calibri"/>
-                <w:sz w:val="22"/>
-                <w:szCs w:val="22"/>
-              </w:rPr>
-            </w:pPr>
-            <w:r>
-              <w:rPr>
-                <w:rFonts w:ascii="Calibri" w:hAnsi="Calibri" w:cs="Calibri"/>
-                <w:sz w:val="22"/>
-                <w:szCs w:val="22"/>
-                <w:lang w:val="en-CA" w:eastAsia="en-CA"/>
-              </w:rPr>
-              <w:t xml:space="preserve">
-                <w:r>
-                  <w:rPr>
-                    <w:color w:val="FF0000"/>
-                  </w:rPr>
-                  <w:t>-32.4%</w:t>
-                </w:r>
-              </w:t>
-            </w:r>
-          </w:p>
-        </w:tc>
-        <w:tc>
-          <w:tcPr>
-            <w:tcW w:w="1471" w:type="dxa"/>
-            <w:tcBorders>
-              <w:top w:val="single" w:sz="4" w:space="0" w:color="auto"/>
-              <w:left w:val="single" w:sz="4" w:space="0" w:color="auto"/>
-              <w:bottom w:val="single" w:sz="4" w:space="0" w:color="auto"/>
-              <w:right w:val="single" w:sz="4" w:space="0" w:color="auto"/>
-            </w:tcBorders>
-            <w:shd w:val="clear" w:color="auto" w:fill="auto"/>
-            <w:noWrap/>
-          </w:tcPr>
-          <w:p>
-            <w:pPr>
-              <w:spacing w:before="30"/>
-              <w:jc w:val="center"/>
-              <w:rPr>
-                <w:rFonts w:ascii="Calibri" w:hAnsi="Calibri" w:cs="Calibri"/>
-                <w:sz w:val="22"/>
-                <w:szCs w:val="22"/>
-              </w:rPr>
-            </w:pPr>
-            <w:r>
-              <w:rPr>
-                <w:rFonts w:ascii="Calibri" w:hAnsi="Calibri" w:cs="Calibri"/>
-                <w:sz w:val="22"/>
-                <w:szCs w:val="22"/>
-                <w:lang w:val="en-CA" w:eastAsia="en-CA"/>
-              </w:rPr>
-              <w:t xml:space="preserve">
-                <w:r>
-                  <w:rPr>
-                    <w:color w:val="FF0000"/>
-                  </w:rPr>
-                  <w:t>-43.9%</w:t>
+                  <w:t>-17.8%</w:t>
                 </w:r>
               </w:t>
             </w:r>
@@ -6849,7 +6814,7 @@
         <w:rPr>
           <w:rFonts w:cs="Calibri"/>
         </w:rPr>
-        <w:t xml:space="preserve">1119.188</w:t>
+        <w:t xml:space="preserve">1423.931</w:t>
       </w:r>
       <w:r>
         <w:rPr>
@@ -6873,7 +6838,7 @@
         <w:rPr>
           <w:rFonts w:cs="Calibri"/>
         </w:rPr>
-        <w:t xml:space="preserve">59.7</w:t>
+        <w:t xml:space="preserve">75.9</w:t>
       </w:r>
       <w:r>
         <w:rPr>
@@ -6959,7 +6924,7 @@
         <w:rPr>
           <w:rFonts w:cs="Calibri"/>
         </w:rPr>
-        <w:t xml:space="preserve">206</w:t>
+        <w:t xml:space="preserve">136</w:t>
       </w:r>
       <w:r>
         <w:rPr>
@@ -6971,7 +6936,7 @@
         <w:rPr>
           <w:rFonts w:cs="Calibri"/>
         </w:rPr>
-        <w:t xml:space="preserve">a</w:t>
+        <w:t xml:space="preserve">an</w:t>
       </w:r>
       <w:r>
         <w:rPr>
@@ -6983,7 +6948,7 @@
         <w:rPr>
           <w:rFonts w:cs="Calibri"/>
         </w:rPr>
-        <w:t xml:space="preserve">31.2</w:t>
+        <w:t xml:space="preserve">86.6</w:t>
       </w:r>
       <w:r>
         <w:rPr>
@@ -6997,7 +6962,7 @@
           <w:b/>
           <w:bCs/>
         </w:rPr>
-        <w:t xml:space="preserve">surpass </w:t>
+        <w:t xml:space="preserve"/>
       </w:r>
       <w:r>
         <w:rPr>
@@ -7069,7 +7034,7 @@
         <w:rPr>
           <w:rFonts w:cs="Calibri"/>
         </w:rPr>
-        <w:t xml:space="preserve">1332</w:t>
+        <w:t xml:space="preserve">1701</w:t>
       </w:r>
       <w:r>
         <w:rPr>
@@ -7093,7 +7058,7 @@
         <w:rPr>
           <w:rFonts w:cs="Calibri"/>
         </w:rPr>
-        <w:t xml:space="preserve">73.3</w:t>
+        <w:t xml:space="preserve">93.7</w:t>
       </w:r>
       <w:r>
         <w:rPr>
@@ -7179,7 +7144,7 @@
         <w:rPr>
           <w:rFonts w:cs="Calibri"/>
         </w:rPr>
-        <w:t xml:space="preserve">118</w:t>
+        <w:t xml:space="preserve">167</w:t>
       </w:r>
       <w:r>
         <w:rPr>
@@ -7191,13 +7156,13 @@
         <w:rPr>
           <w:rFonts w:cs="Calibri"/>
         </w:rPr>
-        <w:t xml:space="preserve">a </w:t>
-      </w:r>
-      <w:r>
-        <w:rPr>
-          <w:rFonts w:cs="Calibri"/>
-        </w:rPr>
-        <w:t xml:space="preserve">34.1</w:t>
+        <w:t xml:space="preserve">an </w:t>
+      </w:r>
+      <w:r>
+        <w:rPr>
+          <w:rFonts w:cs="Calibri"/>
+        </w:rPr>
+        <w:t xml:space="preserve">89.8</w:t>
       </w:r>
       <w:r>
         <w:rPr>
@@ -7283,7 +7248,7 @@
         <w:rPr>
           <w:rFonts w:cs="Calibri"/>
         </w:rPr>
-        <w:t xml:space="preserve">372</w:t>
+        <w:t xml:space="preserve">567</w:t>
       </w:r>
       <w:r>
         <w:rPr>
@@ -7307,7 +7272,7 @@
         <w:rPr>
           <w:rFonts w:cs="Calibri"/>
         </w:rPr>
-        <w:t xml:space="preserve">28.7</w:t>
+        <w:t xml:space="preserve">43.8</w:t>
       </w:r>
       <w:r>
         <w:rPr>
@@ -8302,7 +8267,7 @@
                 <w:szCs w:val="22"/>
                 <w:lang w:val="en-CA" w:eastAsia="en-CA"/>
               </w:rPr>
-              <w:t xml:space="preserve">248</w:t>
+              <w:t xml:space="preserve">249</w:t>
             </w:r>
           </w:p>
         </w:tc>
@@ -8335,7 +8300,7 @@
                 <w:szCs w:val="22"/>
                 <w:lang w:val="en-CA" w:eastAsia="en-CA"/>
               </w:rPr>
-              <w:t xml:space="preserve">110.2%</w:t>
+              <w:t xml:space="preserve">110.7%</w:t>
             </w:r>
           </w:p>
         </w:tc>
@@ -8401,7 +8366,7 @@
                 <w:szCs w:val="22"/>
                 <w:lang w:val="en-CA" w:eastAsia="en-CA"/>
               </w:rPr>
-              <w:t xml:space="preserve">802</w:t>
+              <w:t xml:space="preserve">994</w:t>
             </w:r>
           </w:p>
         </w:tc>
@@ -8434,7 +8399,7 @@
                 <w:szCs w:val="22"/>
                 <w:lang w:val="en-CA" w:eastAsia="en-CA"/>
               </w:rPr>
-              <w:t xml:space="preserve">89.2%</w:t>
+              <w:t xml:space="preserve">110.6%</w:t>
             </w:r>
           </w:p>
         </w:tc>
@@ -8496,7 +8461,7 @@
                 <w:szCs w:val="22"/>
                 <w:lang w:val="en-CA" w:eastAsia="en-CA"/>
               </w:rPr>
-              <w:t xml:space="preserve">72</w:t>
+              <w:t xml:space="preserve">124</w:t>
             </w:r>
           </w:p>
         </w:tc>
@@ -8527,7 +8492,7 @@
                 <w:szCs w:val="22"/>
                 <w:lang w:val="en-CA" w:eastAsia="en-CA"/>
               </w:rPr>
-              <w:t xml:space="preserve">15.0%</w:t>
+              <w:t xml:space="preserve">25.8%</w:t>
             </w:r>
           </w:p>
         </w:tc>
@@ -8662,7 +8627,7 @@
                 <w:lang w:val="en-CA" w:eastAsia="en-CA"/>
               </w:rPr>
               <w:lastRenderedPageBreak/>
-              <w:t xml:space="preserve">26</w:t>
+              <w:t xml:space="preserve">24</w:t>
             </w:r>
           </w:p>
         </w:tc>
@@ -8764,7 +8729,7 @@
                 <w:lang w:val="en-CA" w:eastAsia="en-CA"/>
               </w:rPr>
               <w:lastRenderedPageBreak/>
-              <w:t xml:space="preserve">144</w:t>
+              <w:t xml:space="preserve">45</w:t>
             </w:r>
           </w:p>
         </w:tc>
@@ -8798,7 +8763,7 @@
                 <w:lang w:val="en-CA" w:eastAsia="en-CA"/>
               </w:rPr>
               <w:lastRenderedPageBreak/>
-              <w:t xml:space="preserve">194.6%</w:t>
+              <w:t xml:space="preserve">60.8%</w:t>
             </w:r>
           </w:p>
         </w:tc>
@@ -8862,7 +8827,7 @@
                 <w:lang w:val="en-CA" w:eastAsia="en-CA"/>
               </w:rPr>
               <w:lastRenderedPageBreak/>
-              <w:t xml:space="preserve">93</w:t>
+              <w:t xml:space="preserve">130</w:t>
             </w:r>
           </w:p>
         </w:tc>
@@ -8894,7 +8859,7 @@
                 <w:lang w:val="en-CA" w:eastAsia="en-CA"/>
               </w:rPr>
               <w:lastRenderedPageBreak/>
-              <w:t xml:space="preserve">265.7%</w:t>
+              <w:t xml:space="preserve">371.4%</w:t>
             </w:r>
           </w:p>
         </w:tc>
@@ -9139,7 +9104,7 @@
                 <w:szCs w:val="22"/>
                 <w:lang w:val="en-CA" w:eastAsia="en-CA"/>
               </w:rPr>
-              <w:t xml:space="preserve">530</w:t>
+              <w:t xml:space="preserve">707</w:t>
             </w:r>
           </w:p>
         </w:tc>
@@ -9172,7 +9137,7 @@
                 <w:szCs w:val="22"/>
                 <w:lang w:val="en-CA" w:eastAsia="en-CA"/>
               </w:rPr>
-              <w:t xml:space="preserve">57.8%</w:t>
+              <w:t xml:space="preserve">77.1%</w:t>
             </w:r>
           </w:p>
         </w:tc>
@@ -9234,7 +9199,7 @@
                 <w:szCs w:val="22"/>
                 <w:lang w:val="en-CA" w:eastAsia="en-CA"/>
               </w:rPr>
-              <w:t xml:space="preserve">300</w:t>
+              <w:t xml:space="preserve">443</w:t>
             </w:r>
           </w:p>
         </w:tc>
@@ -9265,7 +9230,7 @@
                 <w:szCs w:val="22"/>
                 <w:lang w:val="en-CA" w:eastAsia="en-CA"/>
               </w:rPr>
-              <w:t xml:space="preserve">36.9%</w:t>
+              <w:t xml:space="preserve">54.5%</w:t>
             </w:r>
           </w:p>
         </w:tc>
@@ -9399,7 +9364,7 @@
                 <w:szCs w:val="22"/>
                 <w:lang w:val="en-CA" w:eastAsia="en-CA"/>
               </w:rPr>
-              <w:t xml:space="preserve">27</w:t>
+              <w:t xml:space="preserve">28</w:t>
             </w:r>
           </w:p>
         </w:tc>
@@ -9498,7 +9463,7 @@
                 <w:szCs w:val="22"/>
                 <w:lang w:val="en-CA" w:eastAsia="en-CA"/>
               </w:rPr>
-              <w:t xml:space="preserve">62</w:t>
+              <w:t xml:space="preserve">91</w:t>
             </w:r>
           </w:p>
         </w:tc>
@@ -9531,7 +9496,7 @@
                 <w:szCs w:val="22"/>
                 <w:lang w:val="en-CA" w:eastAsia="en-CA"/>
               </w:rPr>
-              <w:t xml:space="preserve">74.7%</w:t>
+              <w:t xml:space="preserve">109.6%</w:t>
             </w:r>
           </w:p>
         </w:tc>
@@ -9593,7 +9558,7 @@
                 <w:szCs w:val="22"/>
                 <w:lang w:val="en-CA" w:eastAsia="en-CA"/>
               </w:rPr>
-              <w:t xml:space="preserve">25</w:t>
+              <w:t xml:space="preserve">37</w:t>
             </w:r>
           </w:p>
         </w:tc>
@@ -9624,7 +9589,7 @@
                 <w:szCs w:val="22"/>
                 <w:lang w:val="en-CA" w:eastAsia="en-CA"/>
               </w:rPr>
-              <w:t xml:space="preserve">47.2%</w:t>
+              <w:t xml:space="preserve">69.8%</w:t>
             </w:r>
           </w:p>
         </w:tc>
@@ -9756,7 +9721,7 @@
         <w:rPr>
           <w:rFonts w:cs="Calibri"/>
         </w:rPr>
-        <w:t xml:space="preserve">235</w:t>
+        <w:t xml:space="preserve">265</w:t>
       </w:r>
       <w:r>
         <w:rPr>
@@ -9780,7 +9745,7 @@
         <w:rPr>
           <w:rFonts w:cs="Calibri"/>
         </w:rPr>
-        <w:t xml:space="preserve">93.3</w:t>
+        <w:t xml:space="preserve">5.2</w:t>
       </w:r>
       <w:r>
         <w:rPr>
@@ -9800,7 +9765,7 @@
           <w:b/>
           <w:bCs/>
         </w:rPr>
-        <w:t xml:space="preserve"/>
+        <w:t xml:space="preserve">surpass </w:t>
       </w:r>
       <w:r>
         <w:rPr>
@@ -9833,11 +9798,11 @@
         <w:rPr>
           <w:rFonts w:cs="Calibri"/>
         </w:rPr>
-        <w:t xml:space="preserve">⚬   Apprenticeship Heavy Equipment Technician - First year, Second year, and Third year</w:t>
+        <w:t xml:space="preserve">⚬   Apprenticeship Electrician - First year</w:t>
         <w:br/>
-        <w:t xml:space="preserve">⚬   Apprenticeship Industrial Mechanic (Millwright) - Third year</w:t>
+        <w:t xml:space="preserve">⚬   Apprenticeship Heavy Equipment Technician - First year, Second year, Third year, and Fourth year</w:t>
         <w:br/>
-        <w:t xml:space="preserve">⚬   Apprenticeship Steamfitter-Pipefitter - Second year</w:t>
+        <w:t xml:space="preserve">⚬   Apprenticeship Industrial Mechanic (Millwright) - First year</w:t>
         <w:br/>
         <w:t xml:space="preserve">⚬   Apprenticeship Welder - First year and Second year</w:t>
       </w:r>
@@ -9919,7 +9884,7 @@
         <w:rPr>
           <w:rFonts w:cs="Calibri"/>
         </w:rPr>
-        <w:t xml:space="preserve">117</w:t>
+        <w:t xml:space="preserve">140</w:t>
       </w:r>
       <w:r>
         <w:rPr>
@@ -9943,7 +9908,7 @@
         <w:rPr>
           <w:rFonts w:cs="Calibri"/>
         </w:rPr>
-        <w:t xml:space="preserve">42.7</w:t>
+        <w:t xml:space="preserve">51.1</w:t>
       </w:r>
       <w:r>
         <w:rPr>
@@ -9984,8 +9949,6 @@
         <w:rPr>
           <w:rFonts w:cs="Calibri"/>
         </w:rPr>
-        <w:t xml:space="preserve">⚬   Apprenticeship Industrial Mechanic (Millwright) - Fourth year</w:t>
-        <w:br/>
         <w:t xml:space="preserve">⚬   Apprenticeship Welder - First year</w:t>
       </w:r>
     </w:p>
@@ -10050,7 +10013,7 @@
         <w:rPr>
           <w:rFonts w:cs="Calibri"/>
         </w:rPr>
-        <w:t xml:space="preserve">1002</w:t>
+        <w:t xml:space="preserve">1090</w:t>
       </w:r>
       <w:r>
         <w:rPr>
@@ -10092,7 +10055,7 @@
         <w:rPr>
           <w:rFonts w:cs="Calibri"/>
         </w:rPr>
-        <w:t xml:space="preserve">551.459</w:t>
+        <w:t xml:space="preserve">674.669</w:t>
       </w:r>
       <w:r>
         <w:rPr>
@@ -10203,7 +10166,7 @@
         <w:rPr>
           <w:rFonts w:cs="Calibri"/>
         </w:rPr>
-        <w:t xml:space="preserve">49.3</w:t>
+        <w:t xml:space="preserve">47.4</w:t>
       </w:r>
       <w:r>
         <w:rPr>
@@ -10275,7 +10238,7 @@
         <w:rPr>
           <w:rFonts w:cs="Calibri"/>
         </w:rPr>
-        <w:t xml:space="preserve">91</w:t>
+        <w:t xml:space="preserve">109</w:t>
       </w:r>
       <w:r>
         <w:rPr>
@@ -10299,7 +10262,7 @@
         <w:rPr>
           <w:rFonts w:cs="Calibri"/>
         </w:rPr>
-        <w:t xml:space="preserve">of 36.769, </w:t>
+        <w:t xml:space="preserve">of 44.478, </w:t>
       </w:r>
       <w:r>
         <w:rPr>
@@ -10341,7 +10304,7 @@
         <w:rPr>
           <w:rFonts w:cs="Calibri"/>
         </w:rPr>
-        <w:t xml:space="preserve">3.3</w:t>
+        <w:t xml:space="preserve">3.1</w:t>
       </w:r>
       <w:r>
         <w:rPr>

</xml_diff>